<commit_message>
Proofread files. Minor grammar/spelling updates.
</commit_message>
<xml_diff>
--- a/specification_and_test.docx
+++ b/specification_and_test.docx
@@ -23,24 +23,37 @@
     </w:p>
     <w:p>
       <w:r>
-        <w:t>Single threaded web server is running on port 8000. Postman is used to send different requests</w:t>
-      </w:r>
-      <w:r>
-        <w:t xml:space="preserve"> for 200, 304, 400, 404 tests</w:t>
-      </w:r>
-      <w:r>
-        <w:t xml:space="preserve">. Python client </w:t>
-      </w:r>
-      <w:r>
-        <w:t xml:space="preserve">script is used for 408 </w:t>
-      </w:r>
-      <w:proofErr w:type="gramStart"/>
-      <w:r>
-        <w:t>test</w:t>
-      </w:r>
-      <w:proofErr w:type="gramEnd"/>
-      <w:r>
-        <w:t>.</w:t>
+        <w:t>The s</w:t>
+      </w:r>
+      <w:r>
+        <w:t>ingle threaded web server is running on port 8000. Postman is used to send different requests</w:t>
+      </w:r>
+      <w:r>
+        <w:t xml:space="preserve"> for 200, 304, 400, 404 </w:t>
+      </w:r>
+      <w:r>
+        <w:t xml:space="preserve">response code </w:t>
+      </w:r>
+      <w:r>
+        <w:t>tests</w:t>
+      </w:r>
+      <w:r>
+        <w:t xml:space="preserve">. </w:t>
+      </w:r>
+      <w:r>
+        <w:t xml:space="preserve">A </w:t>
+      </w:r>
+      <w:r>
+        <w:t xml:space="preserve">Python client </w:t>
+      </w:r>
+      <w:r>
+        <w:t>script is used for</w:t>
+      </w:r>
+      <w:r>
+        <w:t xml:space="preserve"> the</w:t>
+      </w:r>
+      <w:r>
+        <w:t xml:space="preserve"> 408 test.</w:t>
       </w:r>
     </w:p>
     <w:p>
@@ -195,7 +208,7 @@
           </mc:Choice>
           <mc:Fallback>
             <w:pict>
-              <v:rect w14:anchorId="4CF1BFC9" id="Rectangle 8" o:spid="_x0000_s1026" style="position:absolute;margin-left:300.55pt;margin-top:114.65pt;width:164pt;height:15.45pt;z-index:251663360;visibility:visible;mso-wrap-style:square;mso-width-percent:0;mso-wrap-distance-left:9pt;mso-wrap-distance-top:0;mso-wrap-distance-right:9pt;mso-wrap-distance-bottom:0;mso-position-horizontal:absolute;mso-position-horizontal-relative:text;mso-position-vertical:absolute;mso-position-vertical-relative:text;mso-width-percent:0;mso-width-relative:margin;v-text-anchor:middle" o:gfxdata="UEsDBBQABgAIAAAAIQC2gziS/gAAAOEBAAATAAAAW0NvbnRlbnRfVHlwZXNdLnhtbJSRQU7DMBBF&#13;&#10;90jcwfIWJU67QAgl6YK0S0CoHGBkTxKLZGx5TGhvj5O2G0SRWNoz/78nu9wcxkFMGNg6quQqL6RA&#13;&#10;0s5Y6ir5vt9lD1JwBDIwOMJKHpHlpr69KfdHjyxSmriSfYz+USnWPY7AufNIadK6MEJMx9ApD/oD&#13;&#10;OlTrorhX2lFEilmcO2RdNtjC5xDF9pCuTyYBB5bi6bQ4syoJ3g9WQ0ymaiLzg5KdCXlKLjvcW893&#13;&#10;SUOqXwnz5DrgnHtJTxOsQfEKIT7DmDSUCaxw7Rqn8787ZsmRM9e2VmPeBN4uqYvTtW7jvijg9N/y&#13;&#10;JsXecLq0q+WD6m8AAAD//wMAUEsDBBQABgAIAAAAIQA4/SH/1gAAAJQBAAALAAAAX3JlbHMvLnJl&#13;&#10;bHOkkMFqwzAMhu+DvYPRfXGawxijTi+j0GvpHsDYimMaW0Yy2fr2M4PBMnrbUb/Q94l/f/hMi1qR&#13;&#10;JVI2sOt6UJgd+ZiDgffL8ekFlFSbvV0oo4EbChzGx4f9GRdb25HMsYhqlCwG5lrLq9biZkxWOiqY&#13;&#10;22YiTra2kYMu1l1tQD30/bPm3wwYN0x18gb45AdQl1tp5j/sFB2T0FQ7R0nTNEV3j6o9feQzro1i&#13;&#10;OWA14Fm+Q8a1a8+Bvu/d/dMb2JY5uiPbhG/ktn4cqGU/er3pcvwCAAD//wMAUEsDBBQABgAIAAAA&#13;&#10;IQC9zVsjfQIAAF8FAAAOAAAAZHJzL2Uyb0RvYy54bWysVE1v2zAMvQ/YfxB0X21nadcEdYogRYcB&#13;&#10;RRusHXpWZCkWIIuapMTJfv0o+SNBV+wwzAdZEslH8onkze2h0WQvnFdgSlpc5JQIw6FSZlvSHy/3&#13;&#10;n64p8YGZimkwoqRH4ent4uOHm9bOxQRq0JVwBEGMn7e2pHUIdp5lnteiYf4CrDAolOAaFvDotlnl&#13;&#10;WIvojc4meX6VteAq64AL7/H2rhPSRcKXUvDwJKUXgeiSYmwhrS6tm7hmixs23zpma8X7MNg/RNEw&#13;&#10;ZdDpCHXHAiM7p/6AahR34EGGCw5NBlIqLlIOmE2Rv8nmuWZWpFyQHG9Hmvz/g+WP+2e7dkhDa/3c&#13;&#10;4zZmcZCuiX+MjxwSWceRLHEIhOPlJL+eXBUzSjjKitnlbPo5spmdrK3z4auAhsRNSR0+RuKI7R98&#13;&#10;6FQHlejMwL3SOj2INvHCg1ZVvEsHt92stCN7hi+5yuPXuztTQ+fRNDvlknbhqEXE0Oa7kERVMfoU&#13;&#10;SSozMcIyzoUJRSeqWSU6b5fnzmJhRouUaQKMyBKjHLF7gEGzAxmwu7x7/WgqUpWOxvnfAuuMR4vk&#13;&#10;GUwYjRtlwL0HoDGr3nOnP5DUURNZ2kB1XDvioOsRb/m9wnd7YD6smcOmwPbBRg9PuEgNbUmh31FS&#13;&#10;g/v13n3Ux1pFKSUtNllJ/c8dc4IS/c1gFc+K6TR2ZTpML79M8ODOJZtzidk1K8DXL3CkWJ62UT/o&#13;&#10;YSsdNK84D5bRK4qY4ei7pDy44bAKXfPjROFiuUxq2ImWhQfzbHkEj6zGunw5vDJn++INWPaPMDQk&#13;&#10;m7+p4U43WhpY7gJIlQr8xGvPN3ZxKpx+4sQxcX5OWqe5uPgNAAD//wMAUEsDBBQABgAIAAAAIQCY&#13;&#10;Phy64wAAABABAAAPAAAAZHJzL2Rvd25yZXYueG1sTE89T8MwEN2R+A/WIbFRO0YKTRqnqkBIDF1I&#13;&#10;WNjc2PmA+Bxit03/PcdEl5Pu3bv3UWwXN7KTncPgUUGyEsAsNt4M2Cn4qF8f1sBC1Gj06NEquNgA&#13;&#10;2/L2ptC58Wd8t6cqdoxEMORaQR/jlHMemt46HVZ+ski31s9OR1rnjptZn0ncjVwKkXKnBySHXk/2&#13;&#10;ubfNd3V0Cn7e1u1XLeNQPY37Jtaf1a7dX5S6v1teNjR2G2DRLvH/A/46UH4oKdjBH9EENipIRZIQ&#13;&#10;VYGU2SMwYmQyI+RASCok8LLg10XKXwAAAP//AwBQSwECLQAUAAYACAAAACEAtoM4kv4AAADhAQAA&#13;&#10;EwAAAAAAAAAAAAAAAAAAAAAAW0NvbnRlbnRfVHlwZXNdLnhtbFBLAQItABQABgAIAAAAIQA4/SH/&#13;&#10;1gAAAJQBAAALAAAAAAAAAAAAAAAAAC8BAABfcmVscy8ucmVsc1BLAQItABQABgAIAAAAIQC9zVsj&#13;&#10;fQIAAF8FAAAOAAAAAAAAAAAAAAAAAC4CAABkcnMvZTJvRG9jLnhtbFBLAQItABQABgAIAAAAIQCY&#13;&#10;Phy64wAAABABAAAPAAAAAAAAAAAAAAAAANcEAABkcnMvZG93bnJldi54bWxQSwUGAAAAAAQABADz&#13;&#10;AAAA5wUAAAAA&#13;&#10;" filled="f" strokecolor="#c00000" strokeweight="1pt"/>
+              <v:rect w14:anchorId="4CF1BFC9" id="Rectangle 8" o:spid="_x0000_s1026" style="position:absolute;margin-left:300.55pt;margin-top:114.65pt;width:164pt;height:15.45pt;z-index:251663360;visibility:visible;mso-wrap-style:square;mso-width-percent:0;mso-wrap-distance-left:9pt;mso-wrap-distance-top:0;mso-wrap-distance-right:9pt;mso-wrap-distance-bottom:0;mso-position-horizontal:absolute;mso-position-horizontal-relative:text;mso-position-vertical:absolute;mso-position-vertical-relative:text;mso-width-percent:0;mso-width-relative:margin;v-text-anchor:middle" o:gfxdata="UEsDBBQABgAIAAAAIQC2gziS/gAAAOEBAAATAAAAW0NvbnRlbnRfVHlwZXNdLnhtbJSRQU7DMBBF&#10;90jcwfIWJU67QAgl6YK0S0CoHGBkTxKLZGx5TGhvj5O2G0SRWNoz/78nu9wcxkFMGNg6quQqL6RA&#10;0s5Y6ir5vt9lD1JwBDIwOMJKHpHlpr69KfdHjyxSmriSfYz+USnWPY7AufNIadK6MEJMx9ApD/oD&#10;OlTrorhX2lFEilmcO2RdNtjC5xDF9pCuTyYBB5bi6bQ4syoJ3g9WQ0ymaiLzg5KdCXlKLjvcW893&#10;SUOqXwnz5DrgnHtJTxOsQfEKIT7DmDSUCaxw7Rqn8787ZsmRM9e2VmPeBN4uqYvTtW7jvijg9N/y&#10;JsXecLq0q+WD6m8AAAD//wMAUEsDBBQABgAIAAAAIQA4/SH/1gAAAJQBAAALAAAAX3JlbHMvLnJl&#10;bHOkkMFqwzAMhu+DvYPRfXGawxijTi+j0GvpHsDYimMaW0Yy2fr2M4PBMnrbUb/Q94l/f/hMi1qR&#10;JVI2sOt6UJgd+ZiDgffL8ekFlFSbvV0oo4EbChzGx4f9GRdb25HMsYhqlCwG5lrLq9biZkxWOiqY&#10;22YiTra2kYMu1l1tQD30/bPm3wwYN0x18gb45AdQl1tp5j/sFB2T0FQ7R0nTNEV3j6o9feQzro1i&#10;OWA14Fm+Q8a1a8+Bvu/d/dMb2JY5uiPbhG/ktn4cqGU/er3pcvwCAAD//wMAUEsDBBQABgAIAAAA&#10;IQC9zVsjfQIAAF8FAAAOAAAAZHJzL2Uyb0RvYy54bWysVE1v2zAMvQ/YfxB0X21nadcEdYogRYcB&#10;RRusHXpWZCkWIIuapMTJfv0o+SNBV+wwzAdZEslH8onkze2h0WQvnFdgSlpc5JQIw6FSZlvSHy/3&#10;n64p8YGZimkwoqRH4ent4uOHm9bOxQRq0JVwBEGMn7e2pHUIdp5lnteiYf4CrDAolOAaFvDotlnl&#10;WIvojc4meX6VteAq64AL7/H2rhPSRcKXUvDwJKUXgeiSYmwhrS6tm7hmixs23zpma8X7MNg/RNEw&#10;ZdDpCHXHAiM7p/6AahR34EGGCw5NBlIqLlIOmE2Rv8nmuWZWpFyQHG9Hmvz/g+WP+2e7dkhDa/3c&#10;4zZmcZCuiX+MjxwSWceRLHEIhOPlJL+eXBUzSjjKitnlbPo5spmdrK3z4auAhsRNSR0+RuKI7R98&#10;6FQHlejMwL3SOj2INvHCg1ZVvEsHt92stCN7hi+5yuPXuztTQ+fRNDvlknbhqEXE0Oa7kERVMfoU&#10;SSozMcIyzoUJRSeqWSU6b5fnzmJhRouUaQKMyBKjHLF7gEGzAxmwu7x7/WgqUpWOxvnfAuuMR4vk&#10;GUwYjRtlwL0HoDGr3nOnP5DUURNZ2kB1XDvioOsRb/m9wnd7YD6smcOmwPbBRg9PuEgNbUmh31FS&#10;g/v13n3Ux1pFKSUtNllJ/c8dc4IS/c1gFc+K6TR2ZTpML79M8ODOJZtzidk1K8DXL3CkWJ62UT/o&#10;YSsdNK84D5bRK4qY4ei7pDy44bAKXfPjROFiuUxq2ImWhQfzbHkEj6zGunw5vDJn++INWPaPMDQk&#10;m7+p4U43WhpY7gJIlQr8xGvPN3ZxKpx+4sQxcX5OWqe5uPgNAAD//wMAUEsDBBQABgAIAAAAIQCY&#10;Phy64wAAABABAAAPAAAAZHJzL2Rvd25yZXYueG1sTE89T8MwEN2R+A/WIbFRO0YKTRqnqkBIDF1I&#10;WNjc2PmA+Bxit03/PcdEl5Pu3bv3UWwXN7KTncPgUUGyEsAsNt4M2Cn4qF8f1sBC1Gj06NEquNgA&#10;2/L2ptC58Wd8t6cqdoxEMORaQR/jlHMemt46HVZ+ski31s9OR1rnjptZn0ncjVwKkXKnBySHXk/2&#10;ubfNd3V0Cn7e1u1XLeNQPY37Jtaf1a7dX5S6v1teNjR2G2DRLvH/A/46UH4oKdjBH9EENipIRZIQ&#10;VYGU2SMwYmQyI+RASCok8LLg10XKXwAAAP//AwBQSwECLQAUAAYACAAAACEAtoM4kv4AAADhAQAA&#10;EwAAAAAAAAAAAAAAAAAAAAAAW0NvbnRlbnRfVHlwZXNdLnhtbFBLAQItABQABgAIAAAAIQA4/SH/&#10;1gAAAJQBAAALAAAAAAAAAAAAAAAAAC8BAABfcmVscy8ucmVsc1BLAQItABQABgAIAAAAIQC9zVsj&#10;fQIAAF8FAAAOAAAAAAAAAAAAAAAAAC4CAABkcnMvZTJvRG9jLnhtbFBLAQItABQABgAIAAAAIQCY&#10;Phy64wAAABABAAAPAAAAAAAAAAAAAAAAANcEAABkcnMvZG93bnJldi54bWxQSwUGAAAAAAQABADz&#10;AAAA5wUAAAAA&#10;" filled="f" strokecolor="#c00000" strokeweight="1pt"/>
             </w:pict>
           </mc:Fallback>
         </mc:AlternateContent>
@@ -306,7 +319,13 @@
         </w:numPr>
       </w:pPr>
       <w:r>
-        <w:t>Last modified date of test.html is Nov 22 and requested date is Nov 25. Therefore, it returns 304 Nor Modified</w:t>
+        <w:t>Last modified date of test.html is Nov 22 and requested date is Nov 25. Therefore, it returns 304 No</w:t>
+      </w:r>
+      <w:r>
+        <w:t xml:space="preserve">t </w:t>
+      </w:r>
+      <w:r>
+        <w:t>Modified</w:t>
       </w:r>
     </w:p>
     <w:p>
@@ -385,7 +404,7 @@
           </mc:Choice>
           <mc:Fallback>
             <w:pict>
-              <v:rect w14:anchorId="7995E026" id="Rectangle 11" o:spid="_x0000_s1026" style="position:absolute;margin-left:185.1pt;margin-top:97.5pt;width:164pt;height:15.45pt;z-index:251665408;visibility:visible;mso-wrap-style:square;mso-width-percent:0;mso-wrap-distance-left:9pt;mso-wrap-distance-top:0;mso-wrap-distance-right:9pt;mso-wrap-distance-bottom:0;mso-position-horizontal:absolute;mso-position-horizontal-relative:text;mso-position-vertical:absolute;mso-position-vertical-relative:text;mso-width-percent:0;mso-width-relative:margin;v-text-anchor:middle" o:gfxdata="UEsDBBQABgAIAAAAIQC2gziS/gAAAOEBAAATAAAAW0NvbnRlbnRfVHlwZXNdLnhtbJSRQU7DMBBF&#13;&#10;90jcwfIWJU67QAgl6YK0S0CoHGBkTxKLZGx5TGhvj5O2G0SRWNoz/78nu9wcxkFMGNg6quQqL6RA&#13;&#10;0s5Y6ir5vt9lD1JwBDIwOMJKHpHlpr69KfdHjyxSmriSfYz+USnWPY7AufNIadK6MEJMx9ApD/oD&#13;&#10;OlTrorhX2lFEilmcO2RdNtjC5xDF9pCuTyYBB5bi6bQ4syoJ3g9WQ0ymaiLzg5KdCXlKLjvcW893&#13;&#10;SUOqXwnz5DrgnHtJTxOsQfEKIT7DmDSUCaxw7Rqn8787ZsmRM9e2VmPeBN4uqYvTtW7jvijg9N/y&#13;&#10;JsXecLq0q+WD6m8AAAD//wMAUEsDBBQABgAIAAAAIQA4/SH/1gAAAJQBAAALAAAAX3JlbHMvLnJl&#13;&#10;bHOkkMFqwzAMhu+DvYPRfXGawxijTi+j0GvpHsDYimMaW0Yy2fr2M4PBMnrbUb/Q94l/f/hMi1qR&#13;&#10;JVI2sOt6UJgd+ZiDgffL8ekFlFSbvV0oo4EbChzGx4f9GRdb25HMsYhqlCwG5lrLq9biZkxWOiqY&#13;&#10;22YiTra2kYMu1l1tQD30/bPm3wwYN0x18gb45AdQl1tp5j/sFB2T0FQ7R0nTNEV3j6o9feQzro1i&#13;&#10;OWA14Fm+Q8a1a8+Bvu/d/dMb2JY5uiPbhG/ktn4cqGU/er3pcvwCAAD//wMAUEsDBBQABgAIAAAA&#13;&#10;IQC9zVsjfQIAAF8FAAAOAAAAZHJzL2Uyb0RvYy54bWysVE1v2zAMvQ/YfxB0X21nadcEdYogRYcB&#13;&#10;RRusHXpWZCkWIIuapMTJfv0o+SNBV+wwzAdZEslH8onkze2h0WQvnFdgSlpc5JQIw6FSZlvSHy/3&#13;&#10;n64p8YGZimkwoqRH4ent4uOHm9bOxQRq0JVwBEGMn7e2pHUIdp5lnteiYf4CrDAolOAaFvDotlnl&#13;&#10;WIvojc4meX6VteAq64AL7/H2rhPSRcKXUvDwJKUXgeiSYmwhrS6tm7hmixs23zpma8X7MNg/RNEw&#13;&#10;ZdDpCHXHAiM7p/6AahR34EGGCw5NBlIqLlIOmE2Rv8nmuWZWpFyQHG9Hmvz/g+WP+2e7dkhDa/3c&#13;&#10;4zZmcZCuiX+MjxwSWceRLHEIhOPlJL+eXBUzSjjKitnlbPo5spmdrK3z4auAhsRNSR0+RuKI7R98&#13;&#10;6FQHlejMwL3SOj2INvHCg1ZVvEsHt92stCN7hi+5yuPXuztTQ+fRNDvlknbhqEXE0Oa7kERVMfoU&#13;&#10;SSozMcIyzoUJRSeqWSU6b5fnzmJhRouUaQKMyBKjHLF7gEGzAxmwu7x7/WgqUpWOxvnfAuuMR4vk&#13;&#10;GUwYjRtlwL0HoDGr3nOnP5DUURNZ2kB1XDvioOsRb/m9wnd7YD6smcOmwPbBRg9PuEgNbUmh31FS&#13;&#10;g/v13n3Ux1pFKSUtNllJ/c8dc4IS/c1gFc+K6TR2ZTpML79M8ODOJZtzidk1K8DXL3CkWJ62UT/o&#13;&#10;YSsdNK84D5bRK4qY4ei7pDy44bAKXfPjROFiuUxq2ImWhQfzbHkEj6zGunw5vDJn++INWPaPMDQk&#13;&#10;m7+p4U43WhpY7gJIlQr8xGvPN3ZxKpx+4sQxcX5OWqe5uPgNAAD//wMAUEsDBBQABgAIAAAAIQCo&#13;&#10;M8+74wAAABABAAAPAAAAZHJzL2Rvd25yZXYueG1sTE/JTsMwEL0j8Q/WIHGjDkZtkzROVYGQOPRC&#13;&#10;woWbG08W8BJit03/nuFULiPNvDdvKbazNeyEUxi8k/C4SICha7weXCfho359SIGFqJxWxjuUcMEA&#13;&#10;2/L2plC59mf3jqcqdoxEXMiVhD7GMec8ND1aFRZ+REdY6yerIq1Tx/WkziRuDRdJsuJWDY4cejXi&#13;&#10;c4/Nd3W0En7e0varFnGo1mbfxPqz2rX7i5T3d/PLhsZuAyziHK8f8NeB8kNJwQ7+6HRgRsLTOhFE&#13;&#10;JSBbUjNirLKULgcJQiwz4GXB/xcpfwEAAP//AwBQSwECLQAUAAYACAAAACEAtoM4kv4AAADhAQAA&#13;&#10;EwAAAAAAAAAAAAAAAAAAAAAAW0NvbnRlbnRfVHlwZXNdLnhtbFBLAQItABQABgAIAAAAIQA4/SH/&#13;&#10;1gAAAJQBAAALAAAAAAAAAAAAAAAAAC8BAABfcmVscy8ucmVsc1BLAQItABQABgAIAAAAIQC9zVsj&#13;&#10;fQIAAF8FAAAOAAAAAAAAAAAAAAAAAC4CAABkcnMvZTJvRG9jLnhtbFBLAQItABQABgAIAAAAIQCo&#13;&#10;M8+74wAAABABAAAPAAAAAAAAAAAAAAAAANcEAABkcnMvZG93bnJldi54bWxQSwUGAAAAAAQABADz&#13;&#10;AAAA5wUAAAAA&#13;&#10;" filled="f" strokecolor="#c00000" strokeweight="1pt"/>
+              <v:rect w14:anchorId="7995E026" id="Rectangle 11" o:spid="_x0000_s1026" style="position:absolute;margin-left:185.1pt;margin-top:97.5pt;width:164pt;height:15.45pt;z-index:251665408;visibility:visible;mso-wrap-style:square;mso-width-percent:0;mso-wrap-distance-left:9pt;mso-wrap-distance-top:0;mso-wrap-distance-right:9pt;mso-wrap-distance-bottom:0;mso-position-horizontal:absolute;mso-position-horizontal-relative:text;mso-position-vertical:absolute;mso-position-vertical-relative:text;mso-width-percent:0;mso-width-relative:margin;v-text-anchor:middle" o:gfxdata="UEsDBBQABgAIAAAAIQC2gziS/gAAAOEBAAATAAAAW0NvbnRlbnRfVHlwZXNdLnhtbJSRQU7DMBBF&#10;90jcwfIWJU67QAgl6YK0S0CoHGBkTxKLZGx5TGhvj5O2G0SRWNoz/78nu9wcxkFMGNg6quQqL6RA&#10;0s5Y6ir5vt9lD1JwBDIwOMJKHpHlpr69KfdHjyxSmriSfYz+USnWPY7AufNIadK6MEJMx9ApD/oD&#10;OlTrorhX2lFEilmcO2RdNtjC5xDF9pCuTyYBB5bi6bQ4syoJ3g9WQ0ymaiLzg5KdCXlKLjvcW893&#10;SUOqXwnz5DrgnHtJTxOsQfEKIT7DmDSUCaxw7Rqn8787ZsmRM9e2VmPeBN4uqYvTtW7jvijg9N/y&#10;JsXecLq0q+WD6m8AAAD//wMAUEsDBBQABgAIAAAAIQA4/SH/1gAAAJQBAAALAAAAX3JlbHMvLnJl&#10;bHOkkMFqwzAMhu+DvYPRfXGawxijTi+j0GvpHsDYimMaW0Yy2fr2M4PBMnrbUb/Q94l/f/hMi1qR&#10;JVI2sOt6UJgd+ZiDgffL8ekFlFSbvV0oo4EbChzGx4f9GRdb25HMsYhqlCwG5lrLq9biZkxWOiqY&#10;22YiTra2kYMu1l1tQD30/bPm3wwYN0x18gb45AdQl1tp5j/sFB2T0FQ7R0nTNEV3j6o9feQzro1i&#10;OWA14Fm+Q8a1a8+Bvu/d/dMb2JY5uiPbhG/ktn4cqGU/er3pcvwCAAD//wMAUEsDBBQABgAIAAAA&#10;IQC9zVsjfQIAAF8FAAAOAAAAZHJzL2Uyb0RvYy54bWysVE1v2zAMvQ/YfxB0X21nadcEdYogRYcB&#10;RRusHXpWZCkWIIuapMTJfv0o+SNBV+wwzAdZEslH8onkze2h0WQvnFdgSlpc5JQIw6FSZlvSHy/3&#10;n64p8YGZimkwoqRH4ent4uOHm9bOxQRq0JVwBEGMn7e2pHUIdp5lnteiYf4CrDAolOAaFvDotlnl&#10;WIvojc4meX6VteAq64AL7/H2rhPSRcKXUvDwJKUXgeiSYmwhrS6tm7hmixs23zpma8X7MNg/RNEw&#10;ZdDpCHXHAiM7p/6AahR34EGGCw5NBlIqLlIOmE2Rv8nmuWZWpFyQHG9Hmvz/g+WP+2e7dkhDa/3c&#10;4zZmcZCuiX+MjxwSWceRLHEIhOPlJL+eXBUzSjjKitnlbPo5spmdrK3z4auAhsRNSR0+RuKI7R98&#10;6FQHlejMwL3SOj2INvHCg1ZVvEsHt92stCN7hi+5yuPXuztTQ+fRNDvlknbhqEXE0Oa7kERVMfoU&#10;SSozMcIyzoUJRSeqWSU6b5fnzmJhRouUaQKMyBKjHLF7gEGzAxmwu7x7/WgqUpWOxvnfAuuMR4vk&#10;GUwYjRtlwL0HoDGr3nOnP5DUURNZ2kB1XDvioOsRb/m9wnd7YD6smcOmwPbBRg9PuEgNbUmh31FS&#10;g/v13n3Ux1pFKSUtNllJ/c8dc4IS/c1gFc+K6TR2ZTpML79M8ODOJZtzidk1K8DXL3CkWJ62UT/o&#10;YSsdNK84D5bRK4qY4ei7pDy44bAKXfPjROFiuUxq2ImWhQfzbHkEj6zGunw5vDJn++INWPaPMDQk&#10;m7+p4U43WhpY7gJIlQr8xGvPN3ZxKpx+4sQxcX5OWqe5uPgNAAD//wMAUEsDBBQABgAIAAAAIQCo&#10;M8+74wAAABABAAAPAAAAZHJzL2Rvd25yZXYueG1sTE/JTsMwEL0j8Q/WIHGjDkZtkzROVYGQOPRC&#10;woWbG08W8BJit03/nuFULiPNvDdvKbazNeyEUxi8k/C4SICha7weXCfho359SIGFqJxWxjuUcMEA&#10;2/L2plC59mf3jqcqdoxEXMiVhD7GMec8ND1aFRZ+REdY6yerIq1Tx/WkziRuDRdJsuJWDY4cejXi&#10;c4/Nd3W0En7e0varFnGo1mbfxPqz2rX7i5T3d/PLhsZuAyziHK8f8NeB8kNJwQ7+6HRgRsLTOhFE&#10;JSBbUjNirLKULgcJQiwz4GXB/xcpfwEAAP//AwBQSwECLQAUAAYACAAAACEAtoM4kv4AAADhAQAA&#10;EwAAAAAAAAAAAAAAAAAAAAAAW0NvbnRlbnRfVHlwZXNdLnhtbFBLAQItABQABgAIAAAAIQA4/SH/&#10;1gAAAJQBAAALAAAAAAAAAAAAAAAAAC8BAABfcmVscy8ucmVsc1BLAQItABQABgAIAAAAIQC9zVsj&#10;fQIAAF8FAAAOAAAAAAAAAAAAAAAAAC4CAABkcnMvZTJvRG9jLnhtbFBLAQItABQABgAIAAAAIQCo&#10;M8+74wAAABABAAAPAAAAAAAAAAAAAAAAANcEAABkcnMvZG93bnJldi54bWxQSwUGAAAAAAQABADz&#10;AAAA5wUAAAAA&#10;" filled="f" strokecolor="#c00000" strokeweight="1pt"/>
             </w:pict>
           </mc:Fallback>
         </mc:AlternateContent>
@@ -533,7 +552,7 @@
           </mc:Choice>
           <mc:Fallback>
             <w:pict>
-              <v:rect w14:anchorId="053BB632" id="Rectangle 7" o:spid="_x0000_s1026" style="position:absolute;margin-left:304pt;margin-top:114.8pt;width:164pt;height:15.45pt;z-index:251661312;visibility:visible;mso-wrap-style:square;mso-width-percent:0;mso-wrap-distance-left:9pt;mso-wrap-distance-top:0;mso-wrap-distance-right:9pt;mso-wrap-distance-bottom:0;mso-position-horizontal:absolute;mso-position-horizontal-relative:text;mso-position-vertical:absolute;mso-position-vertical-relative:text;mso-width-percent:0;mso-width-relative:margin;v-text-anchor:middle" o:gfxdata="UEsDBBQABgAIAAAAIQC2gziS/gAAAOEBAAATAAAAW0NvbnRlbnRfVHlwZXNdLnhtbJSRQU7DMBBF&#13;&#10;90jcwfIWJU67QAgl6YK0S0CoHGBkTxKLZGx5TGhvj5O2G0SRWNoz/78nu9wcxkFMGNg6quQqL6RA&#13;&#10;0s5Y6ir5vt9lD1JwBDIwOMJKHpHlpr69KfdHjyxSmriSfYz+USnWPY7AufNIadK6MEJMx9ApD/oD&#13;&#10;OlTrorhX2lFEilmcO2RdNtjC5xDF9pCuTyYBB5bi6bQ4syoJ3g9WQ0ymaiLzg5KdCXlKLjvcW893&#13;&#10;SUOqXwnz5DrgnHtJTxOsQfEKIT7DmDSUCaxw7Rqn8787ZsmRM9e2VmPeBN4uqYvTtW7jvijg9N/y&#13;&#10;JsXecLq0q+WD6m8AAAD//wMAUEsDBBQABgAIAAAAIQA4/SH/1gAAAJQBAAALAAAAX3JlbHMvLnJl&#13;&#10;bHOkkMFqwzAMhu+DvYPRfXGawxijTi+j0GvpHsDYimMaW0Yy2fr2M4PBMnrbUb/Q94l/f/hMi1qR&#13;&#10;JVI2sOt6UJgd+ZiDgffL8ekFlFSbvV0oo4EbChzGx4f9GRdb25HMsYhqlCwG5lrLq9biZkxWOiqY&#13;&#10;22YiTra2kYMu1l1tQD30/bPm3wwYN0x18gb45AdQl1tp5j/sFB2T0FQ7R0nTNEV3j6o9feQzro1i&#13;&#10;OWA14Fm+Q8a1a8+Bvu/d/dMb2JY5uiPbhG/ktn4cqGU/er3pcvwCAAD//wMAUEsDBBQABgAIAAAA&#13;&#10;IQC9zVsjfQIAAF8FAAAOAAAAZHJzL2Uyb0RvYy54bWysVE1v2zAMvQ/YfxB0X21nadcEdYogRYcB&#13;&#10;RRusHXpWZCkWIIuapMTJfv0o+SNBV+wwzAdZEslH8onkze2h0WQvnFdgSlpc5JQIw6FSZlvSHy/3&#13;&#10;n64p8YGZimkwoqRH4ent4uOHm9bOxQRq0JVwBEGMn7e2pHUIdp5lnteiYf4CrDAolOAaFvDotlnl&#13;&#10;WIvojc4meX6VteAq64AL7/H2rhPSRcKXUvDwJKUXgeiSYmwhrS6tm7hmixs23zpma8X7MNg/RNEw&#13;&#10;ZdDpCHXHAiM7p/6AahR34EGGCw5NBlIqLlIOmE2Rv8nmuWZWpFyQHG9Hmvz/g+WP+2e7dkhDa/3c&#13;&#10;4zZmcZCuiX+MjxwSWceRLHEIhOPlJL+eXBUzSjjKitnlbPo5spmdrK3z4auAhsRNSR0+RuKI7R98&#13;&#10;6FQHlejMwL3SOj2INvHCg1ZVvEsHt92stCN7hi+5yuPXuztTQ+fRNDvlknbhqEXE0Oa7kERVMfoU&#13;&#10;SSozMcIyzoUJRSeqWSU6b5fnzmJhRouUaQKMyBKjHLF7gEGzAxmwu7x7/WgqUpWOxvnfAuuMR4vk&#13;&#10;GUwYjRtlwL0HoDGr3nOnP5DUURNZ2kB1XDvioOsRb/m9wnd7YD6smcOmwPbBRg9PuEgNbUmh31FS&#13;&#10;g/v13n3Ux1pFKSUtNllJ/c8dc4IS/c1gFc+K6TR2ZTpML79M8ODOJZtzidk1K8DXL3CkWJ62UT/o&#13;&#10;YSsdNK84D5bRK4qY4ei7pDy44bAKXfPjROFiuUxq2ImWhQfzbHkEj6zGunw5vDJn++INWPaPMDQk&#13;&#10;m7+p4U43WhpY7gJIlQr8xGvPN3ZxKpx+4sQxcX5OWqe5uPgNAAD//wMAUEsDBBQABgAIAAAAIQAl&#13;&#10;4XSU5QAAABABAAAPAAAAZHJzL2Rvd25yZXYueG1sTI9PT8MwDMXvSHyHyEjcWLIiStc1nSYQEodd&#13;&#10;aLlwy5r0D0uc0mRb9+0xJ3ax5Gf7+f2KzewsO5kpDB4lLBcCmMHG6wE7CZ/120MGLESFWlmPRsLF&#13;&#10;BNiUtzeFyrU/44c5VbFjZIIhVxL6GMec89D0xqmw8KNBmrV+cipSO3VcT+pM5s7yRIiUOzUgfejV&#13;&#10;aF560xyqo5Pw856133USh+rZ7ppYf1XbdneR8v5ufl1T2a6BRTPH/wv4Y6D8UFKwvT+iDsxKSEVG&#13;&#10;QFFCkqxSYLSxekxJ2ZOSiifgZcGvQcpfAAAA//8DAFBLAQItABQABgAIAAAAIQC2gziS/gAAAOEB&#13;&#10;AAATAAAAAAAAAAAAAAAAAAAAAABbQ29udGVudF9UeXBlc10ueG1sUEsBAi0AFAAGAAgAAAAhADj9&#13;&#10;If/WAAAAlAEAAAsAAAAAAAAAAAAAAAAALwEAAF9yZWxzLy5yZWxzUEsBAi0AFAAGAAgAAAAhAL3N&#13;&#10;WyN9AgAAXwUAAA4AAAAAAAAAAAAAAAAALgIAAGRycy9lMm9Eb2MueG1sUEsBAi0AFAAGAAgAAAAh&#13;&#10;ACXhdJTlAAAAEAEAAA8AAAAAAAAAAAAAAAAA1wQAAGRycy9kb3ducmV2LnhtbFBLBQYAAAAABAAE&#13;&#10;APMAAADpBQAAAAA=&#13;&#10;" filled="f" strokecolor="#c00000" strokeweight="1pt"/>
+              <v:rect w14:anchorId="053BB632" id="Rectangle 7" o:spid="_x0000_s1026" style="position:absolute;margin-left:304pt;margin-top:114.8pt;width:164pt;height:15.45pt;z-index:251661312;visibility:visible;mso-wrap-style:square;mso-width-percent:0;mso-wrap-distance-left:9pt;mso-wrap-distance-top:0;mso-wrap-distance-right:9pt;mso-wrap-distance-bottom:0;mso-position-horizontal:absolute;mso-position-horizontal-relative:text;mso-position-vertical:absolute;mso-position-vertical-relative:text;mso-width-percent:0;mso-width-relative:margin;v-text-anchor:middle" o:gfxdata="UEsDBBQABgAIAAAAIQC2gziS/gAAAOEBAAATAAAAW0NvbnRlbnRfVHlwZXNdLnhtbJSRQU7DMBBF&#10;90jcwfIWJU67QAgl6YK0S0CoHGBkTxKLZGx5TGhvj5O2G0SRWNoz/78nu9wcxkFMGNg6quQqL6RA&#10;0s5Y6ir5vt9lD1JwBDIwOMJKHpHlpr69KfdHjyxSmriSfYz+USnWPY7AufNIadK6MEJMx9ApD/oD&#10;OlTrorhX2lFEilmcO2RdNtjC5xDF9pCuTyYBB5bi6bQ4syoJ3g9WQ0ymaiLzg5KdCXlKLjvcW893&#10;SUOqXwnz5DrgnHtJTxOsQfEKIT7DmDSUCaxw7Rqn8787ZsmRM9e2VmPeBN4uqYvTtW7jvijg9N/y&#10;JsXecLq0q+WD6m8AAAD//wMAUEsDBBQABgAIAAAAIQA4/SH/1gAAAJQBAAALAAAAX3JlbHMvLnJl&#10;bHOkkMFqwzAMhu+DvYPRfXGawxijTi+j0GvpHsDYimMaW0Yy2fr2M4PBMnrbUb/Q94l/f/hMi1qR&#10;JVI2sOt6UJgd+ZiDgffL8ekFlFSbvV0oo4EbChzGx4f9GRdb25HMsYhqlCwG5lrLq9biZkxWOiqY&#10;22YiTra2kYMu1l1tQD30/bPm3wwYN0x18gb45AdQl1tp5j/sFB2T0FQ7R0nTNEV3j6o9feQzro1i&#10;OWA14Fm+Q8a1a8+Bvu/d/dMb2JY5uiPbhG/ktn4cqGU/er3pcvwCAAD//wMAUEsDBBQABgAIAAAA&#10;IQC9zVsjfQIAAF8FAAAOAAAAZHJzL2Uyb0RvYy54bWysVE1v2zAMvQ/YfxB0X21nadcEdYogRYcB&#10;RRusHXpWZCkWIIuapMTJfv0o+SNBV+wwzAdZEslH8onkze2h0WQvnFdgSlpc5JQIw6FSZlvSHy/3&#10;n64p8YGZimkwoqRH4ent4uOHm9bOxQRq0JVwBEGMn7e2pHUIdp5lnteiYf4CrDAolOAaFvDotlnl&#10;WIvojc4meX6VteAq64AL7/H2rhPSRcKXUvDwJKUXgeiSYmwhrS6tm7hmixs23zpma8X7MNg/RNEw&#10;ZdDpCHXHAiM7p/6AahR34EGGCw5NBlIqLlIOmE2Rv8nmuWZWpFyQHG9Hmvz/g+WP+2e7dkhDa/3c&#10;4zZmcZCuiX+MjxwSWceRLHEIhOPlJL+eXBUzSjjKitnlbPo5spmdrK3z4auAhsRNSR0+RuKI7R98&#10;6FQHlejMwL3SOj2INvHCg1ZVvEsHt92stCN7hi+5yuPXuztTQ+fRNDvlknbhqEXE0Oa7kERVMfoU&#10;SSozMcIyzoUJRSeqWSU6b5fnzmJhRouUaQKMyBKjHLF7gEGzAxmwu7x7/WgqUpWOxvnfAuuMR4vk&#10;GUwYjRtlwL0HoDGr3nOnP5DUURNZ2kB1XDvioOsRb/m9wnd7YD6smcOmwPbBRg9PuEgNbUmh31FS&#10;g/v13n3Ux1pFKSUtNllJ/c8dc4IS/c1gFc+K6TR2ZTpML79M8ODOJZtzidk1K8DXL3CkWJ62UT/o&#10;YSsdNK84D5bRK4qY4ei7pDy44bAKXfPjROFiuUxq2ImWhQfzbHkEj6zGunw5vDJn++INWPaPMDQk&#10;m7+p4U43WhpY7gJIlQr8xGvPN3ZxKpx+4sQxcX5OWqe5uPgNAAD//wMAUEsDBBQABgAIAAAAIQAl&#10;4XSU5QAAABABAAAPAAAAZHJzL2Rvd25yZXYueG1sTI9PT8MwDMXvSHyHyEjcWLIiStc1nSYQEodd&#10;aLlwy5r0D0uc0mRb9+0xJ3ax5Gf7+f2KzewsO5kpDB4lLBcCmMHG6wE7CZ/120MGLESFWlmPRsLF&#10;BNiUtzeFyrU/44c5VbFjZIIhVxL6GMec89D0xqmw8KNBmrV+cipSO3VcT+pM5s7yRIiUOzUgfejV&#10;aF560xyqo5Pw856133USh+rZ7ppYf1XbdneR8v5ufl1T2a6BRTPH/wv4Y6D8UFKwvT+iDsxKSEVG&#10;QFFCkqxSYLSxekxJ2ZOSiifgZcGvQcpfAAAA//8DAFBLAQItABQABgAIAAAAIQC2gziS/gAAAOEB&#10;AAATAAAAAAAAAAAAAAAAAAAAAABbQ29udGVudF9UeXBlc10ueG1sUEsBAi0AFAAGAAgAAAAhADj9&#10;If/WAAAAlAEAAAsAAAAAAAAAAAAAAAAALwEAAF9yZWxzLy5yZWxzUEsBAi0AFAAGAAgAAAAhAL3N&#10;WyN9AgAAXwUAAA4AAAAAAAAAAAAAAAAALgIAAGRycy9lMm9Eb2MueG1sUEsBAi0AFAAGAAgAAAAh&#10;ACXhdJTlAAAAEAEAAA8AAAAAAAAAAAAAAAAA1wQAAGRycy9kb3ducmV2LnhtbFBLBQYAAAAABAAE&#10;APMAAADpBQAAAAA=&#10;" filled="f" strokecolor="#c00000" strokeweight="1pt"/>
             </w:pict>
           </mc:Fallback>
         </mc:AlternateContent>
@@ -607,7 +626,7 @@
           </mc:Choice>
           <mc:Fallback>
             <w:pict>
-              <v:rect w14:anchorId="1AD7889A" id="Rectangle 6" o:spid="_x0000_s1026" style="position:absolute;margin-left:5.15pt;margin-top:91.35pt;width:309.7pt;height:15.45pt;z-index:251659264;visibility:visible;mso-wrap-style:square;mso-wrap-distance-left:9pt;mso-wrap-distance-top:0;mso-wrap-distance-right:9pt;mso-wrap-distance-bottom:0;mso-position-horizontal:absolute;mso-position-horizontal-relative:text;mso-position-vertical:absolute;mso-position-vertical-relative:text;v-text-anchor:middle" o:gfxdata="UEsDBBQABgAIAAAAIQC2gziS/gAAAOEBAAATAAAAW0NvbnRlbnRfVHlwZXNdLnhtbJSRQU7DMBBF&#13;&#10;90jcwfIWJU67QAgl6YK0S0CoHGBkTxKLZGx5TGhvj5O2G0SRWNoz/78nu9wcxkFMGNg6quQqL6RA&#13;&#10;0s5Y6ir5vt9lD1JwBDIwOMJKHpHlpr69KfdHjyxSmriSfYz+USnWPY7AufNIadK6MEJMx9ApD/oD&#13;&#10;OlTrorhX2lFEilmcO2RdNtjC5xDF9pCuTyYBB5bi6bQ4syoJ3g9WQ0ymaiLzg5KdCXlKLjvcW893&#13;&#10;SUOqXwnz5DrgnHtJTxOsQfEKIT7DmDSUCaxw7Rqn8787ZsmRM9e2VmPeBN4uqYvTtW7jvijg9N/y&#13;&#10;JsXecLq0q+WD6m8AAAD//wMAUEsDBBQABgAIAAAAIQA4/SH/1gAAAJQBAAALAAAAX3JlbHMvLnJl&#13;&#10;bHOkkMFqwzAMhu+DvYPRfXGawxijTi+j0GvpHsDYimMaW0Yy2fr2M4PBMnrbUb/Q94l/f/hMi1qR&#13;&#10;JVI2sOt6UJgd+ZiDgffL8ekFlFSbvV0oo4EbChzGx4f9GRdb25HMsYhqlCwG5lrLq9biZkxWOiqY&#13;&#10;22YiTra2kYMu1l1tQD30/bPm3wwYN0x18gb45AdQl1tp5j/sFB2T0FQ7R0nTNEV3j6o9feQzro1i&#13;&#10;OWA14Fm+Q8a1a8+Bvu/d/dMb2JY5uiPbhG/ktn4cqGU/er3pcvwCAAD//wMAUEsDBBQABgAIAAAA&#13;&#10;IQBlq7RdfQIAAF8FAAAOAAAAZHJzL2Uyb0RvYy54bWysVEtv2zAMvg/YfxB0X51X1yWoUwQpOgwo&#13;&#10;2mLt0LMiS7EBWdQoJU7260fJjwRdscMwH2RKJD+Sn0hd3xxqw/YKfQU25+OLEWfKSigqu835j5e7&#13;&#10;T18480HYQhiwKudH5fnN8uOH68Yt1ARKMIVCRiDWLxqX8zIEt8gyL0tVC38BTllSasBaBNriNitQ&#13;&#10;NIRem2wyGn3OGsDCIUjlPZ3etkq+TPhaKxketfYqMJNzyi2kFdO6iWu2vBaLLQpXVrJLQ/xDFrWo&#13;&#10;LAUdoG5FEGyH1R9QdSURPOhwIaHOQOtKqlQDVTMevanmuRROpVqIHO8Gmvz/g5UP+2f3hERD4/zC&#13;&#10;kxirOGis45/yY4dE1nEgSx0Ck3Q4nU+n06sxZ5J04/nlfDaNbGYnb4c+fFVQsyjkHOkyEkdif+9D&#13;&#10;a9qbxGAW7ipj0oUYGw88mKqIZ2mD283aINsLusn1KH5duDMzCh5ds1MtSQpHoyKGsd+VZlVB2U9S&#13;&#10;JqnN1AArpFQ2jFtVKQrVRrs8DxYbM3qkShNgRNaU5YDdAfSWLUiP3dbd2UdXlbp0cB79LbHWefBI&#13;&#10;kcGGwbmuLOB7AIaq6iK39j1JLTWRpQ0UxydkCO2MeCfvKrq3e+HDk0AaChofGvTwSIs20OQcOomz&#13;&#10;EvDXe+fRnnqVtJw1NGQ59z93AhVn5pulLp6PZ7M4lWkzu7ya0AbPNZtzjd3Va6Dbp56j7JIY7YPp&#13;&#10;RY1Qv9J7sIpRSSWspNg5lwH7zTq0w08vilSrVTKjSXQi3NtnJyN4ZDX25cvhVaDrmjdQ2z9AP5Bi&#13;&#10;8aaHW9voaWG1C6Cr1OAnXju+aYpT43QvTnwmzvfJ6vQuLn8DAAD//wMAUEsDBBQABgAIAAAAIQAn&#13;&#10;pN+h4gAAAA8BAAAPAAAAZHJzL2Rvd25yZXYueG1sTE/LTsMwELwj8Q/WInGjTl0pDWmcqgIhceiF&#13;&#10;hAs3N948Wj9C7Lbp37Oc4LK7o52dnSm2szXsglMYvJOwXCTA0DVeD66T8Fm/PWXAQlROK+MdSrhh&#13;&#10;gG15f1eoXPur+8BLFTtGIi7kSkIf45hzHpoerQoLP6KjXesnqyLBqeN6UlcSt4aLJEm5VYOjD70a&#13;&#10;8aXH5lSdrYTv96w91iIO1drsm1h/Vbt2f5Py8WF+3VDZbYBFnOPfBfxmIP9QkrGDPzsdmCGcrIhJ&#13;&#10;PRNrYERIxTMNBwliuUqBlwX/n6P8AQAA//8DAFBLAQItABQABgAIAAAAIQC2gziS/gAAAOEBAAAT&#13;&#10;AAAAAAAAAAAAAAAAAAAAAABbQ29udGVudF9UeXBlc10ueG1sUEsBAi0AFAAGAAgAAAAhADj9If/W&#13;&#10;AAAAlAEAAAsAAAAAAAAAAAAAAAAALwEAAF9yZWxzLy5yZWxzUEsBAi0AFAAGAAgAAAAhAGWrtF19&#13;&#10;AgAAXwUAAA4AAAAAAAAAAAAAAAAALgIAAGRycy9lMm9Eb2MueG1sUEsBAi0AFAAGAAgAAAAhACek&#13;&#10;36HiAAAADwEAAA8AAAAAAAAAAAAAAAAA1wQAAGRycy9kb3ducmV2LnhtbFBLBQYAAAAABAAEAPMA&#13;&#10;AADmBQAAAAA=&#13;&#10;" filled="f" strokecolor="#c00000" strokeweight="1pt"/>
+              <v:rect w14:anchorId="1AD7889A" id="Rectangle 6" o:spid="_x0000_s1026" style="position:absolute;margin-left:5.15pt;margin-top:91.35pt;width:309.7pt;height:15.45pt;z-index:251659264;visibility:visible;mso-wrap-style:square;mso-wrap-distance-left:9pt;mso-wrap-distance-top:0;mso-wrap-distance-right:9pt;mso-wrap-distance-bottom:0;mso-position-horizontal:absolute;mso-position-horizontal-relative:text;mso-position-vertical:absolute;mso-position-vertical-relative:text;v-text-anchor:middle" o:gfxdata="UEsDBBQABgAIAAAAIQC2gziS/gAAAOEBAAATAAAAW0NvbnRlbnRfVHlwZXNdLnhtbJSRQU7DMBBF&#10;90jcwfIWJU67QAgl6YK0S0CoHGBkTxKLZGx5TGhvj5O2G0SRWNoz/78nu9wcxkFMGNg6quQqL6RA&#10;0s5Y6ir5vt9lD1JwBDIwOMJKHpHlpr69KfdHjyxSmriSfYz+USnWPY7AufNIadK6MEJMx9ApD/oD&#10;OlTrorhX2lFEilmcO2RdNtjC5xDF9pCuTyYBB5bi6bQ4syoJ3g9WQ0ymaiLzg5KdCXlKLjvcW893&#10;SUOqXwnz5DrgnHtJTxOsQfEKIT7DmDSUCaxw7Rqn8787ZsmRM9e2VmPeBN4uqYvTtW7jvijg9N/y&#10;JsXecLq0q+WD6m8AAAD//wMAUEsDBBQABgAIAAAAIQA4/SH/1gAAAJQBAAALAAAAX3JlbHMvLnJl&#10;bHOkkMFqwzAMhu+DvYPRfXGawxijTi+j0GvpHsDYimMaW0Yy2fr2M4PBMnrbUb/Q94l/f/hMi1qR&#10;JVI2sOt6UJgd+ZiDgffL8ekFlFSbvV0oo4EbChzGx4f9GRdb25HMsYhqlCwG5lrLq9biZkxWOiqY&#10;22YiTra2kYMu1l1tQD30/bPm3wwYN0x18gb45AdQl1tp5j/sFB2T0FQ7R0nTNEV3j6o9feQzro1i&#10;OWA14Fm+Q8a1a8+Bvu/d/dMb2JY5uiPbhG/ktn4cqGU/er3pcvwCAAD//wMAUEsDBBQABgAIAAAA&#10;IQBlq7RdfQIAAF8FAAAOAAAAZHJzL2Uyb0RvYy54bWysVEtv2zAMvg/YfxB0X51X1yWoUwQpOgwo&#10;2mLt0LMiS7EBWdQoJU7260fJjwRdscMwH2RKJD+Sn0hd3xxqw/YKfQU25+OLEWfKSigqu835j5e7&#10;T18480HYQhiwKudH5fnN8uOH68Yt1ARKMIVCRiDWLxqX8zIEt8gyL0tVC38BTllSasBaBNriNitQ&#10;NIRem2wyGn3OGsDCIUjlPZ3etkq+TPhaKxketfYqMJNzyi2kFdO6iWu2vBaLLQpXVrJLQ/xDFrWo&#10;LAUdoG5FEGyH1R9QdSURPOhwIaHOQOtKqlQDVTMevanmuRROpVqIHO8Gmvz/g5UP+2f3hERD4/zC&#10;kxirOGis45/yY4dE1nEgSx0Ck3Q4nU+n06sxZ5J04/nlfDaNbGYnb4c+fFVQsyjkHOkyEkdif+9D&#10;a9qbxGAW7ipj0oUYGw88mKqIZ2mD283aINsLusn1KH5duDMzCh5ds1MtSQpHoyKGsd+VZlVB2U9S&#10;JqnN1AArpFQ2jFtVKQrVRrs8DxYbM3qkShNgRNaU5YDdAfSWLUiP3dbd2UdXlbp0cB79LbHWefBI&#10;kcGGwbmuLOB7AIaq6iK39j1JLTWRpQ0UxydkCO2MeCfvKrq3e+HDk0AaChofGvTwSIs20OQcOomz&#10;EvDXe+fRnnqVtJw1NGQ59z93AhVn5pulLp6PZ7M4lWkzu7ya0AbPNZtzjd3Va6Dbp56j7JIY7YPp&#10;RY1Qv9J7sIpRSSWspNg5lwH7zTq0w08vilSrVTKjSXQi3NtnJyN4ZDX25cvhVaDrmjdQ2z9AP5Bi&#10;8aaHW9voaWG1C6Cr1OAnXju+aYpT43QvTnwmzvfJ6vQuLn8DAAD//wMAUEsDBBQABgAIAAAAIQAn&#10;pN+h4gAAAA8BAAAPAAAAZHJzL2Rvd25yZXYueG1sTE/LTsMwELwj8Q/WInGjTl0pDWmcqgIhceiF&#10;hAs3N948Wj9C7Lbp37Oc4LK7o52dnSm2szXsglMYvJOwXCTA0DVeD66T8Fm/PWXAQlROK+MdSrhh&#10;gG15f1eoXPur+8BLFTtGIi7kSkIf45hzHpoerQoLP6KjXesnqyLBqeN6UlcSt4aLJEm5VYOjD70a&#10;8aXH5lSdrYTv96w91iIO1drsm1h/Vbt2f5Py8WF+3VDZbYBFnOPfBfxmIP9QkrGDPzsdmCGcrIhJ&#10;PRNrYERIxTMNBwliuUqBlwX/n6P8AQAA//8DAFBLAQItABQABgAIAAAAIQC2gziS/gAAAOEBAAAT&#10;AAAAAAAAAAAAAAAAAAAAAABbQ29udGVudF9UeXBlc10ueG1sUEsBAi0AFAAGAAgAAAAhADj9If/W&#10;AAAAlAEAAAsAAAAAAAAAAAAAAAAALwEAAF9yZWxzLy5yZWxzUEsBAi0AFAAGAAgAAAAhAGWrtF19&#10;AgAAXwUAAA4AAAAAAAAAAAAAAAAALgIAAGRycy9lMm9Eb2MueG1sUEsBAi0AFAAGAAgAAAAhACek&#10;36HiAAAADwEAAA8AAAAAAAAAAAAAAAAA1wQAAGRycy9kb3ducmV2LnhtbFBLBQYAAAAABAAEAPMA&#10;AADmBQAAAAA=&#10;" filled="f" strokecolor="#c00000" strokeweight="1pt"/>
             </w:pict>
           </mc:Fallback>
         </mc:AlternateContent>
@@ -704,13 +723,8 @@
         <w:t>The server checks if the file exists and if true, it opens and reads the file. For the purpose of 400 Bad Request, I renamed the file name to `return400error.html`</w:t>
       </w:r>
       <w:r>
-        <w:t xml:space="preserve"> after it passed the 404 </w:t>
-      </w:r>
-      <w:proofErr w:type="gramStart"/>
-      <w:r>
-        <w:t>check</w:t>
-      </w:r>
-      <w:proofErr w:type="gramEnd"/>
+        <w:t xml:space="preserve"> after it passed the 404 check</w:t>
+      </w:r>
       <w:r>
         <w:t>.</w:t>
       </w:r>
@@ -742,23 +756,25 @@
         </w:numPr>
       </w:pPr>
       <w:r>
-        <w:t>`</w:t>
-      </w:r>
-      <w:proofErr w:type="spellStart"/>
-      <w:r>
-        <w:t>reply_to_</w:t>
-      </w:r>
-      <w:proofErr w:type="gramStart"/>
-      <w:r>
-        <w:t>client</w:t>
-      </w:r>
-      <w:proofErr w:type="spellEnd"/>
-      <w:r>
-        <w:t>(</w:t>
-      </w:r>
-      <w:proofErr w:type="gramEnd"/>
-      <w:r>
-        <w:t>)` will catch the error and return 400 error to its client.</w:t>
+        <w:t xml:space="preserve">`reply_to_client()` will catch the error and return </w:t>
+      </w:r>
+      <w:r>
+        <w:t xml:space="preserve">a </w:t>
+      </w:r>
+      <w:r>
+        <w:t xml:space="preserve">400 </w:t>
+      </w:r>
+      <w:r>
+        <w:t>error</w:t>
+      </w:r>
+      <w:r>
+        <w:t xml:space="preserve"> to </w:t>
+      </w:r>
+      <w:r>
+        <w:t>the</w:t>
+      </w:r>
+      <w:r>
+        <w:t xml:space="preserve"> client.</w:t>
       </w:r>
     </w:p>
     <w:p>
@@ -844,7 +860,7 @@
           </mc:Choice>
           <mc:Fallback>
             <w:pict>
-              <v:rect w14:anchorId="6EAB4120" id="Rectangle 23" o:spid="_x0000_s1026" style="position:absolute;margin-left:19.45pt;margin-top:256.85pt;width:386.85pt;height:72.55pt;z-index:251673600;visibility:visible;mso-wrap-style:square;mso-width-percent:0;mso-height-percent:0;mso-wrap-distance-left:9pt;mso-wrap-distance-top:0;mso-wrap-distance-right:9pt;mso-wrap-distance-bottom:0;mso-position-horizontal:absolute;mso-position-horizontal-relative:text;mso-position-vertical:absolute;mso-position-vertical-relative:text;mso-width-percent:0;mso-height-percent:0;mso-width-relative:margin;mso-height-relative:margin;v-text-anchor:middle" o:gfxdata="UEsDBBQABgAIAAAAIQC2gziS/gAAAOEBAAATAAAAW0NvbnRlbnRfVHlwZXNdLnhtbJSRQU7DMBBF&#13;&#10;90jcwfIWJU67QAgl6YK0S0CoHGBkTxKLZGx5TGhvj5O2G0SRWNoz/78nu9wcxkFMGNg6quQqL6RA&#13;&#10;0s5Y6ir5vt9lD1JwBDIwOMJKHpHlpr69KfdHjyxSmriSfYz+USnWPY7AufNIadK6MEJMx9ApD/oD&#13;&#10;OlTrorhX2lFEilmcO2RdNtjC5xDF9pCuTyYBB5bi6bQ4syoJ3g9WQ0ymaiLzg5KdCXlKLjvcW893&#13;&#10;SUOqXwnz5DrgnHtJTxOsQfEKIT7DmDSUCaxw7Rqn8787ZsmRM9e2VmPeBN4uqYvTtW7jvijg9N/y&#13;&#10;JsXecLq0q+WD6m8AAAD//wMAUEsDBBQABgAIAAAAIQA4/SH/1gAAAJQBAAALAAAAX3JlbHMvLnJl&#13;&#10;bHOkkMFqwzAMhu+DvYPRfXGawxijTi+j0GvpHsDYimMaW0Yy2fr2M4PBMnrbUb/Q94l/f/hMi1qR&#13;&#10;JVI2sOt6UJgd+ZiDgffL8ekFlFSbvV0oo4EbChzGx4f9GRdb25HMsYhqlCwG5lrLq9biZkxWOiqY&#13;&#10;22YiTra2kYMu1l1tQD30/bPm3wwYN0x18gb45AdQl1tp5j/sFB2T0FQ7R0nTNEV3j6o9feQzro1i&#13;&#10;OWA14Fm+Q8a1a8+Bvu/d/dMb2JY5uiPbhG/ktn4cqGU/er3pcvwCAAD//wMAUEsDBBQABgAIAAAA&#13;&#10;IQDlH0cykgIAAKkFAAAOAAAAZHJzL2Uyb0RvYy54bWysVE1v2zAMvQ/YfxB0X21nadoEdYogRYYB&#13;&#10;RVesHXpWZCk2IEsapXzt14+SbCfrih6G5aBQIvlIPpO8uT20iuwEuMbokhYXOSVCc1M1elPSH8+r&#13;&#10;T9eUOM90xZTRoqRH4ejt/OOHm72diZGpjaoEEATRbra3Ja29t7Msc7wWLXMXxgqNSmmgZR6vsMkq&#13;&#10;YHtEb1U2yvNJtjdQWTBcOIevd0lJ5xFfSsH9Nymd8ESVFHPz8YR4rsOZzW/YbAPM1g3v0mD/kEXL&#13;&#10;Go1BB6g75hnZQvMXVNtwMM5If8FNmxkpGy5iDVhNkb+q5qlmVsRakBxnB5rc/4PlD7sn+whIw966&#13;&#10;mUMxVHGQ0IZ/zI8cIlnHgSxx8ITj43hafM6vJ5Rw1E1HxeTyKrCZnbwtOP9FmJYEoaSAHyNyxHb3&#13;&#10;zifT3iQEc0Y11apRKl5gs14qIDuGH261yvPRNPkqW7P0Wkzyq+supEvmMfwfOEq/D73Mw69HOWWA&#13;&#10;ZQTX7MRKlPxRiQCo9HchSVMhD6OYV2xYMWTMOBfaF0lVs0qklC/Pg4UWDx4x6QgYkCUSMGB3AL1l&#13;&#10;AumxE4OdfXAVsd8H5/y9xJLz4BEjG+0H57bRBt4CUFhVFznZ9yQlagJLa1MdH4GASdPmLF812AH3&#13;&#10;zPlHBjheOIi4Mvw3PKQy+5KaTqKkNvDrrfdgj12PWkr2OK4ldT+3DAQl6qvGeZgW43GY73gZX16N&#13;&#10;8ALnmvW5Rm/bpcHGKnA5WR7FYO9VL0ow7QtulkWIiiqmOcYuKffQX5Y+rRHcTVwsFtEMZ9oyf6+f&#13;&#10;LA/ggdXQ4c+HFwa2GwOPA/Rg+tFms1fTkGyDpzaLrTeyiaNy4rXjG/dBbJxud4WFc36PVqcNO/8N&#13;&#10;AAD//wMAUEsDBBQABgAIAAAAIQAM2rlB4wAAAA8BAAAPAAAAZHJzL2Rvd25yZXYueG1sTE9bS8Mw&#13;&#10;FH4X/A/hCL65tJvtYtfT4QVRUChuw+esiW2xOSlNunb/3vikLwc+znfNt7Pp2EkPrrWEEC8iYJoq&#13;&#10;q1qqEQ775xsBzHlJSnaWNMJZO9gWlxe5zJSd6EOfdr5mwYRcJhEa7/uMc1c12ki3sL2m8Puyg5E+&#13;&#10;wKHmapBTMDcdX0ZRyo1sKSQ0stePja6+d6NBGOl2ephf1GtSlvKtLt/X1flzQLy+mp824dxvgHk9&#13;&#10;+z8F/G4I/aEIxY52JOVYh7ASd4GJkMSrNbBAEPEyBXZESBMhgBc5/7+j+AEAAP//AwBQSwECLQAU&#13;&#10;AAYACAAAACEAtoM4kv4AAADhAQAAEwAAAAAAAAAAAAAAAAAAAAAAW0NvbnRlbnRfVHlwZXNdLnht&#13;&#10;bFBLAQItABQABgAIAAAAIQA4/SH/1gAAAJQBAAALAAAAAAAAAAAAAAAAAC8BAABfcmVscy8ucmVs&#13;&#10;c1BLAQItABQABgAIAAAAIQDlH0cykgIAAKkFAAAOAAAAAAAAAAAAAAAAAC4CAABkcnMvZTJvRG9j&#13;&#10;LnhtbFBLAQItABQABgAIAAAAIQAM2rlB4wAAAA8BAAAPAAAAAAAAAAAAAAAAAOwEAABkcnMvZG93&#13;&#10;bnJldi54bWxQSwUGAAAAAAQABADzAAAA/AUAAAAA&#13;&#10;" fillcolor="#ff0029" strokecolor="#c00000" strokeweight="1pt">
+              <v:rect w14:anchorId="6EAB4120" id="Rectangle 23" o:spid="_x0000_s1026" style="position:absolute;margin-left:19.45pt;margin-top:256.85pt;width:386.85pt;height:72.55pt;z-index:251673600;visibility:visible;mso-wrap-style:square;mso-width-percent:0;mso-height-percent:0;mso-wrap-distance-left:9pt;mso-wrap-distance-top:0;mso-wrap-distance-right:9pt;mso-wrap-distance-bottom:0;mso-position-horizontal:absolute;mso-position-horizontal-relative:text;mso-position-vertical:absolute;mso-position-vertical-relative:text;mso-width-percent:0;mso-height-percent:0;mso-width-relative:margin;mso-height-relative:margin;v-text-anchor:middle" o:gfxdata="UEsDBBQABgAIAAAAIQC2gziS/gAAAOEBAAATAAAAW0NvbnRlbnRfVHlwZXNdLnhtbJSRQU7DMBBF&#10;90jcwfIWJU67QAgl6YK0S0CoHGBkTxKLZGx5TGhvj5O2G0SRWNoz/78nu9wcxkFMGNg6quQqL6RA&#10;0s5Y6ir5vt9lD1JwBDIwOMJKHpHlpr69KfdHjyxSmriSfYz+USnWPY7AufNIadK6MEJMx9ApD/oD&#10;OlTrorhX2lFEilmcO2RdNtjC5xDF9pCuTyYBB5bi6bQ4syoJ3g9WQ0ymaiLzg5KdCXlKLjvcW893&#10;SUOqXwnz5DrgnHtJTxOsQfEKIT7DmDSUCaxw7Rqn8787ZsmRM9e2VmPeBN4uqYvTtW7jvijg9N/y&#10;JsXecLq0q+WD6m8AAAD//wMAUEsDBBQABgAIAAAAIQA4/SH/1gAAAJQBAAALAAAAX3JlbHMvLnJl&#10;bHOkkMFqwzAMhu+DvYPRfXGawxijTi+j0GvpHsDYimMaW0Yy2fr2M4PBMnrbUb/Q94l/f/hMi1qR&#10;JVI2sOt6UJgd+ZiDgffL8ekFlFSbvV0oo4EbChzGx4f9GRdb25HMsYhqlCwG5lrLq9biZkxWOiqY&#10;22YiTra2kYMu1l1tQD30/bPm3wwYN0x18gb45AdQl1tp5j/sFB2T0FQ7R0nTNEV3j6o9feQzro1i&#10;OWA14Fm+Q8a1a8+Bvu/d/dMb2JY5uiPbhG/ktn4cqGU/er3pcvwCAAD//wMAUEsDBBQABgAIAAAA&#10;IQDlH0cykgIAAKkFAAAOAAAAZHJzL2Uyb0RvYy54bWysVE1v2zAMvQ/YfxB0X21nadoEdYogRYYB&#10;RVesHXpWZCk2IEsapXzt14+SbCfrih6G5aBQIvlIPpO8uT20iuwEuMbokhYXOSVCc1M1elPSH8+r&#10;T9eUOM90xZTRoqRH4ejt/OOHm72diZGpjaoEEATRbra3Ja29t7Msc7wWLXMXxgqNSmmgZR6vsMkq&#10;YHtEb1U2yvNJtjdQWTBcOIevd0lJ5xFfSsH9Nymd8ESVFHPz8YR4rsOZzW/YbAPM1g3v0mD/kEXL&#10;Go1BB6g75hnZQvMXVNtwMM5If8FNmxkpGy5iDVhNkb+q5qlmVsRakBxnB5rc/4PlD7sn+whIw966&#10;mUMxVHGQ0IZ/zI8cIlnHgSxx8ITj43hafM6vJ5Rw1E1HxeTyKrCZnbwtOP9FmJYEoaSAHyNyxHb3&#10;zifT3iQEc0Y11apRKl5gs14qIDuGH261yvPRNPkqW7P0Wkzyq+supEvmMfwfOEq/D73Mw69HOWWA&#10;ZQTX7MRKlPxRiQCo9HchSVMhD6OYV2xYMWTMOBfaF0lVs0qklC/Pg4UWDx4x6QgYkCUSMGB3AL1l&#10;AumxE4OdfXAVsd8H5/y9xJLz4BEjG+0H57bRBt4CUFhVFznZ9yQlagJLa1MdH4GASdPmLF812AH3&#10;zPlHBjheOIi4Mvw3PKQy+5KaTqKkNvDrrfdgj12PWkr2OK4ldT+3DAQl6qvGeZgW43GY73gZX16N&#10;8ALnmvW5Rm/bpcHGKnA5WR7FYO9VL0ow7QtulkWIiiqmOcYuKffQX5Y+rRHcTVwsFtEMZ9oyf6+f&#10;LA/ggdXQ4c+HFwa2GwOPA/Rg+tFms1fTkGyDpzaLrTeyiaNy4rXjG/dBbJxud4WFc36PVqcNO/8N&#10;AAD//wMAUEsDBBQABgAIAAAAIQAM2rlB4wAAAA8BAAAPAAAAZHJzL2Rvd25yZXYueG1sTE9bS8Mw&#10;FH4X/A/hCL65tJvtYtfT4QVRUChuw+esiW2xOSlNunb/3vikLwc+znfNt7Pp2EkPrrWEEC8iYJoq&#10;q1qqEQ775xsBzHlJSnaWNMJZO9gWlxe5zJSd6EOfdr5mwYRcJhEa7/uMc1c12ki3sL2m8Puyg5E+&#10;wKHmapBTMDcdX0ZRyo1sKSQ0stePja6+d6NBGOl2ephf1GtSlvKtLt/X1flzQLy+mp824dxvgHk9&#10;+z8F/G4I/aEIxY52JOVYh7ASd4GJkMSrNbBAEPEyBXZESBMhgBc5/7+j+AEAAP//AwBQSwECLQAU&#10;AAYACAAAACEAtoM4kv4AAADhAQAAEwAAAAAAAAAAAAAAAAAAAAAAW0NvbnRlbnRfVHlwZXNdLnht&#10;bFBLAQItABQABgAIAAAAIQA4/SH/1gAAAJQBAAALAAAAAAAAAAAAAAAAAC8BAABfcmVscy8ucmVs&#10;c1BLAQItABQABgAIAAAAIQDlH0cykgIAAKkFAAAOAAAAAAAAAAAAAAAAAC4CAABkcnMvZTJvRG9j&#10;LnhtbFBLAQItABQABgAIAAAAIQAM2rlB4wAAAA8BAAAPAAAAAAAAAAAAAAAAAOwEAABkcnMvZG93&#10;bnJldi54bWxQSwUGAAAAAAQABADzAAAA/AUAAAAA&#10;" fillcolor="#ff0029" strokecolor="#c00000" strokeweight="1pt">
                 <v:fill opacity="10537f"/>
               </v:rect>
             </w:pict>
@@ -930,7 +946,7 @@
           </mc:Choice>
           <mc:Fallback>
             <w:pict>
-              <v:rect w14:anchorId="0FC753EC" id="Rectangle 20" o:spid="_x0000_s1026" style="position:absolute;margin-left:19.4pt;margin-top:118.3pt;width:268.55pt;height:37.7pt;z-index:251671552;visibility:visible;mso-wrap-style:square;mso-width-percent:0;mso-height-percent:0;mso-wrap-distance-left:9pt;mso-wrap-distance-top:0;mso-wrap-distance-right:9pt;mso-wrap-distance-bottom:0;mso-position-horizontal:absolute;mso-position-horizontal-relative:text;mso-position-vertical:absolute;mso-position-vertical-relative:text;mso-width-percent:0;mso-height-percent:0;mso-width-relative:margin;mso-height-relative:margin;v-text-anchor:middle" o:gfxdata="UEsDBBQABgAIAAAAIQC2gziS/gAAAOEBAAATAAAAW0NvbnRlbnRfVHlwZXNdLnhtbJSRQU7DMBBF&#13;&#10;90jcwfIWJU67QAgl6YK0S0CoHGBkTxKLZGx5TGhvj5O2G0SRWNoz/78nu9wcxkFMGNg6quQqL6RA&#13;&#10;0s5Y6ir5vt9lD1JwBDIwOMJKHpHlpr69KfdHjyxSmriSfYz+USnWPY7AufNIadK6MEJMx9ApD/oD&#13;&#10;OlTrorhX2lFEilmcO2RdNtjC5xDF9pCuTyYBB5bi6bQ4syoJ3g9WQ0ymaiLzg5KdCXlKLjvcW893&#13;&#10;SUOqXwnz5DrgnHtJTxOsQfEKIT7DmDSUCaxw7Rqn8787ZsmRM9e2VmPeBN4uqYvTtW7jvijg9N/y&#13;&#10;JsXecLq0q+WD6m8AAAD//wMAUEsDBBQABgAIAAAAIQA4/SH/1gAAAJQBAAALAAAAX3JlbHMvLnJl&#13;&#10;bHOkkMFqwzAMhu+DvYPRfXGawxijTi+j0GvpHsDYimMaW0Yy2fr2M4PBMnrbUb/Q94l/f/hMi1qR&#13;&#10;JVI2sOt6UJgd+ZiDgffL8ekFlFSbvV0oo4EbChzGx4f9GRdb25HMsYhqlCwG5lrLq9biZkxWOiqY&#13;&#10;22YiTra2kYMu1l1tQD30/bPm3wwYN0x18gb45AdQl1tp5j/sFB2T0FQ7R0nTNEV3j6o9feQzro1i&#13;&#10;OWA14Fm+Q8a1a8+Bvu/d/dMb2JY5uiPbhG/ktn4cqGU/er3pcvwCAAD//wMAUEsDBBQABgAIAAAA&#13;&#10;IQDz4vc/kgIAAKkFAAAOAAAAZHJzL2Uyb0RvYy54bWysVE1v2zAMvQ/YfxB0X21naZMGdYogRYYB&#13;&#10;RVesHXpWZCk2IIuapHzt14+SbCfrih6G5aBQIvlIPpO8uT20iuyEdQ3okhYXOSVCc6gavSnpj+fV&#13;&#10;pyklzjNdMQValPQoHL2df/xwszczMYIaVCUsQRDtZntT0tp7M8syx2vRMncBRmhUSrAt83i1m6yy&#13;&#10;bI/orcpGeX6V7cFWxgIXzuHrXVLSecSXUnD/TUonPFElxdx8PG081+HM5jdstrHM1A3v0mD/kEXL&#13;&#10;Go1BB6g75hnZ2uYvqLbhFhxIf8GhzUDKhotYA1ZT5K+qeaqZEbEWJMeZgSb3/2D5w+7JPFqkYW/c&#13;&#10;zKEYqjhI24Z/zI8cIlnHgSxx8ITj4+dxkU8vJ5Rw1I0n0+vJKLCZnbyNdf6LgJYEoaQWP0bkiO3u&#13;&#10;nU+mvUkI5kA11apRKl7sZr1UluwYfrjVKs9H18lXmZql1+Iqn0y7kC6Zx/B/4Cj9PvQyD78e5ZQB&#13;&#10;lhFcsxMrUfJHJQKg0t+FJE2FPIxiXrFhxZAx41xoXyRVzSqRUr48DxZaPHjEpCNgQJZIwIDdAfSW&#13;&#10;CaTHTgx29sFVxH4fnPP3EkvOg0eMDNoPzm2jwb4FoLCqLnKy70lK1ASW1lAdHy2xkKbNGb5qsAPu&#13;&#10;mfOPzOJ44SDiyvDf8JAK9iWFTqKkBvvrrfdgj12PWkr2OK4ldT+3zApK1FeN83BdjMdhvuNlfDkZ&#13;&#10;4cWea9bnGr1tl4CNVeByMjyKwd6rXpQW2hfcLIsQFVVMc4xdUu5tf1n6tEZwN3GxWEQznGnD/L1+&#13;&#10;MjyAB1ZDhz8fXpg13Rh4HKAH6EebzV5NQ7INnhoWWw+yiaNy4rXjG/dBbJxud4WFc36PVqcNO/8N&#13;&#10;AAD//wMAUEsDBBQABgAIAAAAIQDHqZY45QAAAA8BAAAPAAAAZHJzL2Rvd25yZXYueG1sTI9PS8NA&#13;&#10;EMXvgt9hGcGb3TQ1aU2zKf5BFBSCVTxvs2MSzM6G7KZJv73jSS8Dw3vz5vfy3Ww7ccTBt44ULBcR&#13;&#10;CKTKmZZqBR/vj1cbED5oMrpzhApO6GFXnJ/lOjNuojc87kMtOIR8phU0IfSZlL5q0Gq/cD0Sa19u&#13;&#10;sDrwOtTSDHricNvJOIpSaXVL/KHRPd43WH3vR6tgpOvpbn4yz0lZ6pe6fF1Xp89BqcuL+WHL43YL&#13;&#10;IuAc/i7gtwPzQ8FgBzeS8aJTsNowflAQr9IUBBuSdXID4sDKMo5AFrn836P4AQAA//8DAFBLAQIt&#13;&#10;ABQABgAIAAAAIQC2gziS/gAAAOEBAAATAAAAAAAAAAAAAAAAAAAAAABbQ29udGVudF9UeXBlc10u&#13;&#10;eG1sUEsBAi0AFAAGAAgAAAAhADj9If/WAAAAlAEAAAsAAAAAAAAAAAAAAAAALwEAAF9yZWxzLy5y&#13;&#10;ZWxzUEsBAi0AFAAGAAgAAAAhAPPi9z+SAgAAqQUAAA4AAAAAAAAAAAAAAAAALgIAAGRycy9lMm9E&#13;&#10;b2MueG1sUEsBAi0AFAAGAAgAAAAhAMepljjlAAAADwEAAA8AAAAAAAAAAAAAAAAA7AQAAGRycy9k&#13;&#10;b3ducmV2LnhtbFBLBQYAAAAABAAEAPMAAAD+BQAAAAA=&#13;&#10;" fillcolor="#ff0029" strokecolor="#c00000" strokeweight="1pt">
+              <v:rect w14:anchorId="0FC753EC" id="Rectangle 20" o:spid="_x0000_s1026" style="position:absolute;margin-left:19.4pt;margin-top:118.3pt;width:268.55pt;height:37.7pt;z-index:251671552;visibility:visible;mso-wrap-style:square;mso-width-percent:0;mso-height-percent:0;mso-wrap-distance-left:9pt;mso-wrap-distance-top:0;mso-wrap-distance-right:9pt;mso-wrap-distance-bottom:0;mso-position-horizontal:absolute;mso-position-horizontal-relative:text;mso-position-vertical:absolute;mso-position-vertical-relative:text;mso-width-percent:0;mso-height-percent:0;mso-width-relative:margin;mso-height-relative:margin;v-text-anchor:middle" o:gfxdata="UEsDBBQABgAIAAAAIQC2gziS/gAAAOEBAAATAAAAW0NvbnRlbnRfVHlwZXNdLnhtbJSRQU7DMBBF&#10;90jcwfIWJU67QAgl6YK0S0CoHGBkTxKLZGx5TGhvj5O2G0SRWNoz/78nu9wcxkFMGNg6quQqL6RA&#10;0s5Y6ir5vt9lD1JwBDIwOMJKHpHlpr69KfdHjyxSmriSfYz+USnWPY7AufNIadK6MEJMx9ApD/oD&#10;OlTrorhX2lFEilmcO2RdNtjC5xDF9pCuTyYBB5bi6bQ4syoJ3g9WQ0ymaiLzg5KdCXlKLjvcW893&#10;SUOqXwnz5DrgnHtJTxOsQfEKIT7DmDSUCaxw7Rqn8787ZsmRM9e2VmPeBN4uqYvTtW7jvijg9N/y&#10;JsXecLq0q+WD6m8AAAD//wMAUEsDBBQABgAIAAAAIQA4/SH/1gAAAJQBAAALAAAAX3JlbHMvLnJl&#10;bHOkkMFqwzAMhu+DvYPRfXGawxijTi+j0GvpHsDYimMaW0Yy2fr2M4PBMnrbUb/Q94l/f/hMi1qR&#10;JVI2sOt6UJgd+ZiDgffL8ekFlFSbvV0oo4EbChzGx4f9GRdb25HMsYhqlCwG5lrLq9biZkxWOiqY&#10;22YiTra2kYMu1l1tQD30/bPm3wwYN0x18gb45AdQl1tp5j/sFB2T0FQ7R0nTNEV3j6o9feQzro1i&#10;OWA14Fm+Q8a1a8+Bvu/d/dMb2JY5uiPbhG/ktn4cqGU/er3pcvwCAAD//wMAUEsDBBQABgAIAAAA&#10;IQDz4vc/kgIAAKkFAAAOAAAAZHJzL2Uyb0RvYy54bWysVE1v2zAMvQ/YfxB0X21naZMGdYogRYYB&#10;RVesHXpWZCk2IIuapHzt14+SbCfrih6G5aBQIvlIPpO8uT20iuyEdQ3okhYXOSVCc6gavSnpj+fV&#10;pyklzjNdMQValPQoHL2df/xwszczMYIaVCUsQRDtZntT0tp7M8syx2vRMncBRmhUSrAt83i1m6yy&#10;bI/orcpGeX6V7cFWxgIXzuHrXVLSecSXUnD/TUonPFElxdx8PG081+HM5jdstrHM1A3v0mD/kEXL&#10;Go1BB6g75hnZ2uYvqLbhFhxIf8GhzUDKhotYA1ZT5K+qeaqZEbEWJMeZgSb3/2D5w+7JPFqkYW/c&#10;zKEYqjhI24Z/zI8cIlnHgSxx8ITj4+dxkU8vJ5Rw1I0n0+vJKLCZnbyNdf6LgJYEoaQWP0bkiO3u&#10;nU+mvUkI5kA11apRKl7sZr1UluwYfrjVKs9H18lXmZql1+Iqn0y7kC6Zx/B/4Cj9PvQyD78e5ZQB&#10;lhFcsxMrUfJHJQKg0t+FJE2FPIxiXrFhxZAx41xoXyRVzSqRUr48DxZaPHjEpCNgQJZIwIDdAfSW&#10;CaTHTgx29sFVxH4fnPP3EkvOg0eMDNoPzm2jwb4FoLCqLnKy70lK1ASW1lAdHy2xkKbNGb5qsAPu&#10;mfOPzOJ44SDiyvDf8JAK9iWFTqKkBvvrrfdgj12PWkr2OK4ldT+3zApK1FeN83BdjMdhvuNlfDkZ&#10;4cWea9bnGr1tl4CNVeByMjyKwd6rXpQW2hfcLIsQFVVMc4xdUu5tf1n6tEZwN3GxWEQznGnD/L1+&#10;MjyAB1ZDhz8fXpg13Rh4HKAH6EebzV5NQ7INnhoWWw+yiaNy4rXjG/dBbJxud4WFc36PVqcNO/8N&#10;AAD//wMAUEsDBBQABgAIAAAAIQDHqZY45QAAAA8BAAAPAAAAZHJzL2Rvd25yZXYueG1sTI9PS8NA&#10;EMXvgt9hGcGb3TQ1aU2zKf5BFBSCVTxvs2MSzM6G7KZJv73jSS8Dw3vz5vfy3Ww7ccTBt44ULBcR&#10;CKTKmZZqBR/vj1cbED5oMrpzhApO6GFXnJ/lOjNuojc87kMtOIR8phU0IfSZlL5q0Gq/cD0Sa19u&#10;sDrwOtTSDHricNvJOIpSaXVL/KHRPd43WH3vR6tgpOvpbn4yz0lZ6pe6fF1Xp89BqcuL+WHL43YL&#10;IuAc/i7gtwPzQ8FgBzeS8aJTsNowflAQr9IUBBuSdXID4sDKMo5AFrn836P4AQAA//8DAFBLAQIt&#10;ABQABgAIAAAAIQC2gziS/gAAAOEBAAATAAAAAAAAAAAAAAAAAAAAAABbQ29udGVudF9UeXBlc10u&#10;eG1sUEsBAi0AFAAGAAgAAAAhADj9If/WAAAAlAEAAAsAAAAAAAAAAAAAAAAALwEAAF9yZWxzLy5y&#10;ZWxzUEsBAi0AFAAGAAgAAAAhAPPi9z+SAgAAqQUAAA4AAAAAAAAAAAAAAAAALgIAAGRycy9lMm9E&#10;b2MueG1sUEsBAi0AFAAGAAgAAAAhAMepljjlAAAADwEAAA8AAAAAAAAAAAAAAAAA7AQAAGRycy9k&#10;b3ducmV2LnhtbFBLBQYAAAAABAAEAPMAAAD+BQAAAAA=&#10;" fillcolor="#ff0029" strokecolor="#c00000" strokeweight="1pt">
                 <v:fill opacity="10537f"/>
               </v:rect>
             </w:pict>
@@ -1010,14 +1026,10 @@
         <w:t xml:space="preserve"> the </w:t>
       </w:r>
       <w:r>
-        <w:t xml:space="preserve">404 </w:t>
-      </w:r>
-      <w:proofErr w:type="gramStart"/>
-      <w:r>
-        <w:t>check</w:t>
-      </w:r>
-      <w:proofErr w:type="gramEnd"/>
-    </w:p>
+        <w:t>404 check</w:t>
+      </w:r>
+    </w:p>
+    <w:p/>
     <w:p>
       <w:pPr>
         <w:keepNext/>
@@ -1094,7 +1106,7 @@
           </mc:Choice>
           <mc:Fallback>
             <w:pict>
-              <v:rect w14:anchorId="26AF42E0" id="Rectangle 24" o:spid="_x0000_s1026" style="position:absolute;margin-left:348pt;margin-top:132.4pt;width:192pt;height:15.45pt;z-index:251675648;visibility:visible;mso-wrap-style:square;mso-width-percent:0;mso-wrap-distance-left:9pt;mso-wrap-distance-top:0;mso-wrap-distance-right:9pt;mso-wrap-distance-bottom:0;mso-position-horizontal:absolute;mso-position-horizontal-relative:text;mso-position-vertical:absolute;mso-position-vertical-relative:text;mso-width-percent:0;mso-width-relative:margin;v-text-anchor:middle" o:gfxdata="UEsDBBQABgAIAAAAIQC2gziS/gAAAOEBAAATAAAAW0NvbnRlbnRfVHlwZXNdLnhtbJSRQU7DMBBF&#13;&#10;90jcwfIWJU67QAgl6YK0S0CoHGBkTxKLZGx5TGhvj5O2G0SRWNoz/78nu9wcxkFMGNg6quQqL6RA&#13;&#10;0s5Y6ir5vt9lD1JwBDIwOMJKHpHlpr69KfdHjyxSmriSfYz+USnWPY7AufNIadK6MEJMx9ApD/oD&#13;&#10;OlTrorhX2lFEilmcO2RdNtjC5xDF9pCuTyYBB5bi6bQ4syoJ3g9WQ0ymaiLzg5KdCXlKLjvcW893&#13;&#10;SUOqXwnz5DrgnHtJTxOsQfEKIT7DmDSUCaxw7Rqn8787ZsmRM9e2VmPeBN4uqYvTtW7jvijg9N/y&#13;&#10;JsXecLq0q+WD6m8AAAD//wMAUEsDBBQABgAIAAAAIQA4/SH/1gAAAJQBAAALAAAAX3JlbHMvLnJl&#13;&#10;bHOkkMFqwzAMhu+DvYPRfXGawxijTi+j0GvpHsDYimMaW0Yy2fr2M4PBMnrbUb/Q94l/f/hMi1qR&#13;&#10;JVI2sOt6UJgd+ZiDgffL8ekFlFSbvV0oo4EbChzGx4f9GRdb25HMsYhqlCwG5lrLq9biZkxWOiqY&#13;&#10;22YiTra2kYMu1l1tQD30/bPm3wwYN0x18gb45AdQl1tp5j/sFB2T0FQ7R0nTNEV3j6o9feQzro1i&#13;&#10;OWA14Fm+Q8a1a8+Bvu/d/dMb2JY5uiPbhG/ktn4cqGU/er3pcvwCAAD//wMAUEsDBBQABgAIAAAA&#13;&#10;IQC3T1JzfQIAAF8FAAAOAAAAZHJzL2Uyb0RvYy54bWysVE1v2zAMvQ/YfxB0X+2k6dYGdYogRYcB&#13;&#10;RVusHXpWZCk2IIsapcTJfv0o+SNBV+wwzAdZEslH8onk9c2+MWyn0NdgCz45yzlTVkJZ203Bf7zc&#13;&#10;fbrkzAdhS2HAqoIflOc3i48frls3V1OowJQKGYFYP29dwasQ3DzLvKxUI/wZOGVJqAEbEeiIm6xE&#13;&#10;0RJ6Y7Jpnn/OWsDSIUjlPd3edkK+SPhaKxketfYqMFNwii2kFdO6jmu2uBbzDQpX1bIPQ/xDFI2o&#13;&#10;LTkdoW5FEGyL9R9QTS0RPOhwJqHJQOtaqpQDZTPJ32TzXAmnUi5EjncjTf7/wcqH3bN7QqKhdX7u&#13;&#10;aRuz2Gts4p/iY/tE1mEkS+0Dk3Q5nZ1fznLiVJJscnVxNTuPbGZHa4c+fFXQsLgpONJjJI7E7t6H&#13;&#10;TnVQic4s3NXGpAcxNl54MHUZ79IBN+uVQbYT9JKrPH69uxM1ch5Ns2MuaRcORkUMY78rzeoyRp8i&#13;&#10;SWWmRlghpbJh0okqUarO28Wps1iY0SJlmgAjsqYoR+weYNDsQAbsLu9eP5qqVKWjcf63wDrj0SJ5&#13;&#10;BhtG46a2gO8BGMqq99zpDyR11ESW1lAenpAhdD3inbyr6d3uhQ9PAqkp6Kmp0cMjLdpAW3Dod5xV&#13;&#10;gL/eu4/6VKsk5aylJiu4/7kVqDgz3yxV8dVkNotdmQ6ziy9TOuCpZH0qsdtmBfT6ExopTqZt1A9m&#13;&#10;2GqE5pXmwTJ6JZGwknwXXAYcDqvQNT9NFKmWy6RGnehEuLfPTkbwyGqsy5f9q0DXF2+gsn+AoSHF&#13;&#10;/E0Nd7rR0sJyG0DXqcCPvPZ8UxenwuknThwTp+ekdZyLi98AAAD//wMAUEsDBBQABgAIAAAAIQCh&#13;&#10;DHPp5QAAABEBAAAPAAAAZHJzL2Rvd25yZXYueG1sTI9NT8MwDIbvSPyHyEjcWEIFXdc1nSYQEodd&#13;&#10;aLlwyxr3A/JRmmzr/j3eaVws+bX9+n2KzWwNO+IUBu8kPC4EMHSN14PrJHzWbw8ZsBCV08p4hxLO&#13;&#10;GGBT3t4UKtf+5D7wWMWOkYkLuZLQxzjmnIemR6vCwo/oaNb6yapI7dRxPakTmVvDEyFSbtXg6EOv&#13;&#10;RnzpsfmpDlbC73vWftdJHKql2TWx/qq27e4s5f3d/Lqmsl0DizjH6wVcGCg/lBRs7w9OB2YkpKuU&#13;&#10;gKKEJH0ikMuGyARJe5JWz0vgZcH/k5R/AAAA//8DAFBLAQItABQABgAIAAAAIQC2gziS/gAAAOEB&#13;&#10;AAATAAAAAAAAAAAAAAAAAAAAAABbQ29udGVudF9UeXBlc10ueG1sUEsBAi0AFAAGAAgAAAAhADj9&#13;&#10;If/WAAAAlAEAAAsAAAAAAAAAAAAAAAAALwEAAF9yZWxzLy5yZWxzUEsBAi0AFAAGAAgAAAAhALdP&#13;&#10;UnN9AgAAXwUAAA4AAAAAAAAAAAAAAAAALgIAAGRycy9lMm9Eb2MueG1sUEsBAi0AFAAGAAgAAAAh&#13;&#10;AKEMc+nlAAAAEQEAAA8AAAAAAAAAAAAAAAAA1wQAAGRycy9kb3ducmV2LnhtbFBLBQYAAAAABAAE&#13;&#10;APMAAADpBQAAAAA=&#13;&#10;" filled="f" strokecolor="#c00000" strokeweight="1pt"/>
+              <v:rect w14:anchorId="26AF42E0" id="Rectangle 24" o:spid="_x0000_s1026" style="position:absolute;margin-left:348pt;margin-top:132.4pt;width:192pt;height:15.45pt;z-index:251675648;visibility:visible;mso-wrap-style:square;mso-width-percent:0;mso-wrap-distance-left:9pt;mso-wrap-distance-top:0;mso-wrap-distance-right:9pt;mso-wrap-distance-bottom:0;mso-position-horizontal:absolute;mso-position-horizontal-relative:text;mso-position-vertical:absolute;mso-position-vertical-relative:text;mso-width-percent:0;mso-width-relative:margin;v-text-anchor:middle" o:gfxdata="UEsDBBQABgAIAAAAIQC2gziS/gAAAOEBAAATAAAAW0NvbnRlbnRfVHlwZXNdLnhtbJSRQU7DMBBF&#10;90jcwfIWJU67QAgl6YK0S0CoHGBkTxKLZGx5TGhvj5O2G0SRWNoz/78nu9wcxkFMGNg6quQqL6RA&#10;0s5Y6ir5vt9lD1JwBDIwOMJKHpHlpr69KfdHjyxSmriSfYz+USnWPY7AufNIadK6MEJMx9ApD/oD&#10;OlTrorhX2lFEilmcO2RdNtjC5xDF9pCuTyYBB5bi6bQ4syoJ3g9WQ0ymaiLzg5KdCXlKLjvcW893&#10;SUOqXwnz5DrgnHtJTxOsQfEKIT7DmDSUCaxw7Rqn8787ZsmRM9e2VmPeBN4uqYvTtW7jvijg9N/y&#10;JsXecLq0q+WD6m8AAAD//wMAUEsDBBQABgAIAAAAIQA4/SH/1gAAAJQBAAALAAAAX3JlbHMvLnJl&#10;bHOkkMFqwzAMhu+DvYPRfXGawxijTi+j0GvpHsDYimMaW0Yy2fr2M4PBMnrbUb/Q94l/f/hMi1qR&#10;JVI2sOt6UJgd+ZiDgffL8ekFlFSbvV0oo4EbChzGx4f9GRdb25HMsYhqlCwG5lrLq9biZkxWOiqY&#10;22YiTra2kYMu1l1tQD30/bPm3wwYN0x18gb45AdQl1tp5j/sFB2T0FQ7R0nTNEV3j6o9feQzro1i&#10;OWA14Fm+Q8a1a8+Bvu/d/dMb2JY5uiPbhG/ktn4cqGU/er3pcvwCAAD//wMAUEsDBBQABgAIAAAA&#10;IQC3T1JzfQIAAF8FAAAOAAAAZHJzL2Uyb0RvYy54bWysVE1v2zAMvQ/YfxB0X+2k6dYGdYogRYcB&#10;RVusHXpWZCk2IIsapcTJfv0o+SNBV+wwzAdZEslH8onk9c2+MWyn0NdgCz45yzlTVkJZ203Bf7zc&#10;fbrkzAdhS2HAqoIflOc3i48frls3V1OowJQKGYFYP29dwasQ3DzLvKxUI/wZOGVJqAEbEeiIm6xE&#10;0RJ6Y7Jpnn/OWsDSIUjlPd3edkK+SPhaKxketfYqMFNwii2kFdO6jmu2uBbzDQpX1bIPQ/xDFI2o&#10;LTkdoW5FEGyL9R9QTS0RPOhwJqHJQOtaqpQDZTPJ32TzXAmnUi5EjncjTf7/wcqH3bN7QqKhdX7u&#10;aRuz2Gts4p/iY/tE1mEkS+0Dk3Q5nZ1fznLiVJJscnVxNTuPbGZHa4c+fFXQsLgpONJjJI7E7t6H&#10;TnVQic4s3NXGpAcxNl54MHUZ79IBN+uVQbYT9JKrPH69uxM1ch5Ns2MuaRcORkUMY78rzeoyRp8i&#10;SWWmRlghpbJh0okqUarO28Wps1iY0SJlmgAjsqYoR+weYNDsQAbsLu9eP5qqVKWjcf63wDrj0SJ5&#10;BhtG46a2gO8BGMqq99zpDyR11ESW1lAenpAhdD3inbyr6d3uhQ9PAqkp6Kmp0cMjLdpAW3Dod5xV&#10;gL/eu4/6VKsk5aylJiu4/7kVqDgz3yxV8dVkNotdmQ6ziy9TOuCpZH0qsdtmBfT6ExopTqZt1A9m&#10;2GqE5pXmwTJ6JZGwknwXXAYcDqvQNT9NFKmWy6RGnehEuLfPTkbwyGqsy5f9q0DXF2+gsn+AoSHF&#10;/E0Nd7rR0sJyG0DXqcCPvPZ8UxenwuknThwTp+ekdZyLi98AAAD//wMAUEsDBBQABgAIAAAAIQCh&#10;DHPp5QAAABEBAAAPAAAAZHJzL2Rvd25yZXYueG1sTI9NT8MwDIbvSPyHyEjcWEIFXdc1nSYQEodd&#10;aLlwyxr3A/JRmmzr/j3eaVws+bX9+n2KzWwNO+IUBu8kPC4EMHSN14PrJHzWbw8ZsBCV08p4hxLO&#10;GGBT3t4UKtf+5D7wWMWOkYkLuZLQxzjmnIemR6vCwo/oaNb6yapI7dRxPakTmVvDEyFSbtXg6EOv&#10;RnzpsfmpDlbC73vWftdJHKql2TWx/qq27e4s5f3d/Lqmsl0DizjH6wVcGCg/lBRs7w9OB2YkpKuU&#10;gKKEJH0ikMuGyARJe5JWz0vgZcH/k5R/AAAA//8DAFBLAQItABQABgAIAAAAIQC2gziS/gAAAOEB&#10;AAATAAAAAAAAAAAAAAAAAAAAAABbQ29udGVudF9UeXBlc10ueG1sUEsBAi0AFAAGAAgAAAAhADj9&#10;If/WAAAAlAEAAAsAAAAAAAAAAAAAAAAALwEAAF9yZWxzLy5yZWxzUEsBAi0AFAAGAAgAAAAhALdP&#10;UnN9AgAAXwUAAA4AAAAAAAAAAAAAAAAALgIAAGRycy9lMm9Eb2MueG1sUEsBAi0AFAAGAAgAAAAh&#10;AKEMc+nlAAAAEQEAAA8AAAAAAAAAAAAAAAAA1wQAAGRycy9kb3ducmV2LnhtbFBLBQYAAAAABAAE&#10;APMAAADpBQAAAAA=&#10;" filled="f" strokecolor="#c00000" strokeweight="1pt"/>
             </w:pict>
           </mc:Fallback>
         </mc:AlternateContent>
@@ -1156,10 +1168,18 @@
         </w:r>
       </w:fldSimple>
       <w:r>
-        <w:t>: Postman 400 BAD REQUEST</w:t>
-      </w:r>
-    </w:p>
-    <w:p/>
+        <w:t>: Postman 400 B</w:t>
+      </w:r>
+      <w:r>
+        <w:t>ad</w:t>
+      </w:r>
+      <w:r>
+        <w:t xml:space="preserve"> </w:t>
+      </w:r>
+      <w:r>
+        <w:t>Request</w:t>
+      </w:r>
+    </w:p>
     <w:p/>
     <w:p/>
     <w:p>
@@ -1172,7 +1192,13 @@
       </w:pPr>
       <w:r>
         <w:lastRenderedPageBreak/>
-        <w:t>404 Not Found</w:t>
+        <w:t xml:space="preserve">404 </w:t>
+      </w:r>
+      <w:r>
+        <w:t xml:space="preserve">File </w:t>
+      </w:r>
+      <w:r>
+        <w:t>Not Found</w:t>
       </w:r>
     </w:p>
     <w:p>
@@ -1184,10 +1210,22 @@
         </w:numPr>
       </w:pPr>
       <w:r>
-        <w:t>Sent a request with non-exist file name</w:t>
-      </w:r>
-    </w:p>
-    <w:p>
+        <w:t>Sent a request with non-</w:t>
+      </w:r>
+      <w:r>
+        <w:t>existent</w:t>
+      </w:r>
+      <w:r>
+        <w:t xml:space="preserve"> file name</w:t>
+      </w:r>
+      <w:r>
+        <w:t>.</w:t>
+      </w:r>
+    </w:p>
+    <w:p>
+      <w:pPr>
+        <w:keepNext/>
+      </w:pPr>
       <w:r>
         <w:rPr>
           <w:noProof/>
@@ -1260,7 +1298,7 @@
           </mc:Choice>
           <mc:Fallback>
             <w:pict>
-              <v:rect w14:anchorId="2BE947AA" id="Rectangle 15" o:spid="_x0000_s1026" style="position:absolute;margin-left:356pt;margin-top:132.3pt;width:184pt;height:15.45pt;z-index:251669504;visibility:visible;mso-wrap-style:square;mso-width-percent:0;mso-wrap-distance-left:9pt;mso-wrap-distance-top:0;mso-wrap-distance-right:9pt;mso-wrap-distance-bottom:0;mso-position-horizontal:absolute;mso-position-horizontal-relative:text;mso-position-vertical:absolute;mso-position-vertical-relative:text;mso-width-percent:0;mso-width-relative:margin;v-text-anchor:middle" o:gfxdata="UEsDBBQABgAIAAAAIQC2gziS/gAAAOEBAAATAAAAW0NvbnRlbnRfVHlwZXNdLnhtbJSRQU7DMBBF&#13;&#10;90jcwfIWJU67QAgl6YK0S0CoHGBkTxKLZGx5TGhvj5O2G0SRWNoz/78nu9wcxkFMGNg6quQqL6RA&#13;&#10;0s5Y6ir5vt9lD1JwBDIwOMJKHpHlpr69KfdHjyxSmriSfYz+USnWPY7AufNIadK6MEJMx9ApD/oD&#13;&#10;OlTrorhX2lFEilmcO2RdNtjC5xDF9pCuTyYBB5bi6bQ4syoJ3g9WQ0ymaiLzg5KdCXlKLjvcW893&#13;&#10;SUOqXwnz5DrgnHtJTxOsQfEKIT7DmDSUCaxw7Rqn8787ZsmRM9e2VmPeBN4uqYvTtW7jvijg9N/y&#13;&#10;JsXecLq0q+WD6m8AAAD//wMAUEsDBBQABgAIAAAAIQA4/SH/1gAAAJQBAAALAAAAX3JlbHMvLnJl&#13;&#10;bHOkkMFqwzAMhu+DvYPRfXGawxijTi+j0GvpHsDYimMaW0Yy2fr2M4PBMnrbUb/Q94l/f/hMi1qR&#13;&#10;JVI2sOt6UJgd+ZiDgffL8ekFlFSbvV0oo4EbChzGx4f9GRdb25HMsYhqlCwG5lrLq9biZkxWOiqY&#13;&#10;22YiTra2kYMu1l1tQD30/bPm3wwYN0x18gb45AdQl1tp5j/sFB2T0FQ7R0nTNEV3j6o9feQzro1i&#13;&#10;OWA14Fm+Q8a1a8+Bvu/d/dMb2JY5uiPbhG/ktn4cqGU/er3pcvwCAAD//wMAUEsDBBQABgAIAAAA&#13;&#10;IQCGgby4fQIAAF8FAAAOAAAAZHJzL2Uyb0RvYy54bWysVMFu2zAMvQ/YPwi6r47TtFuCOkWQosOA&#13;&#10;og3WDj0rshQbkEWNUuJkXz9KdpygK3YY5oMsieQj+UTy5nbfGLZT6GuwBc8vRpwpK6Gs7abgP17u&#13;&#10;P33hzAdhS2HAqoIflOe3848fblo3U2OowJQKGYFYP2tdwasQ3CzLvKxUI/wFOGVJqAEbEeiIm6xE&#13;&#10;0RJ6Y7LxaHSdtYClQ5DKe7q964R8nvC1VjI8ae1VYKbgFFtIK6Z1HddsfiNmGxSuqmUfhviHKBpR&#13;&#10;W3I6QN2JINgW6z+gmloieNDhQkKTgda1VCkHyiYfvcnmuRJOpVyIHO8Gmvz/g5WPu2e3QqKhdX7m&#13;&#10;aRuz2Gts4p/iY/tE1mEgS+0Dk3Q5vry8vs6nnEmS5dOr6eQyspmdrB368FVBw+Km4EiPkTgSuwcf&#13;&#10;OtWjSnRm4b42Jj2IsfHCg6nLeJcOuFkvDbKdoJdcjuLXuztTI+fRNDvlknbhYFTEMPa70qwuY/Qp&#13;&#10;klRmaoAVUiob8k5UiVJ13q7OncXCjBYp0wQYkTVFOWD3AEfNDuSI3eXd60dTlap0MB79LbDOeLBI&#13;&#10;nsGGwbipLeB7AIay6j13+keSOmoiS2soDytkCF2PeCfva3q3B+HDSiA1BbUPNXp4okUbaAsO/Y6z&#13;&#10;CvDXe/dRn2qVpJy11GQF9z+3AhVn5pulKp7mk0nsynSYXH0e0wHPJetzid02S6DXz2mkOJm2UT+Y&#13;&#10;41YjNK80DxbRK4mEleS74DLg8bAMXfPTRJFqsUhq1IlOhAf77GQEj6zGunzZvwp0ffEGKvtHODak&#13;&#10;mL2p4U43WlpYbAPoOhX4ideeb+riVDj9xIlj4vyctE5zcf4bAAD//wMAUEsDBBQABgAIAAAAIQCX&#13;&#10;N2di5QAAABEBAAAPAAAAZHJzL2Rvd25yZXYueG1sTI9NT8MwDIbvSPyHyEjcWLKKdaVrOk0gJA67&#13;&#10;0HLhljXpB+SjNN7W/Xu8E1ws+bX9+n2K7ewsO5kpDsFLWC4EMOOboAffSfioXx8yYBGV18oGbyRc&#13;&#10;TIRteXtTqFyHs383pwo7RiY+5kpCjzjmnMemN07FRRiNp1kbJqeQ2qnjelJnMneWJ0Kk3KnB04de&#13;&#10;jea5N813dXQSft6y9qtOcKjWdt9g/Vnt2v1Fyvu7+WVDZbcBhmbGvwu4MlB+KCnYIRy9jsxKWC8T&#13;&#10;AkIJSfqYArtuiEyQdCDpabUCXhb8P0n5CwAA//8DAFBLAQItABQABgAIAAAAIQC2gziS/gAAAOEB&#13;&#10;AAATAAAAAAAAAAAAAAAAAAAAAABbQ29udGVudF9UeXBlc10ueG1sUEsBAi0AFAAGAAgAAAAhADj9&#13;&#10;If/WAAAAlAEAAAsAAAAAAAAAAAAAAAAALwEAAF9yZWxzLy5yZWxzUEsBAi0AFAAGAAgAAAAhAIaB&#13;&#10;vLh9AgAAXwUAAA4AAAAAAAAAAAAAAAAALgIAAGRycy9lMm9Eb2MueG1sUEsBAi0AFAAGAAgAAAAh&#13;&#10;AJc3Z2LlAAAAEQEAAA8AAAAAAAAAAAAAAAAA1wQAAGRycy9kb3ducmV2LnhtbFBLBQYAAAAABAAE&#13;&#10;APMAAADpBQAAAAA=&#13;&#10;" filled="f" strokecolor="#c00000" strokeweight="1pt"/>
+              <v:rect w14:anchorId="2BE947AA" id="Rectangle 15" o:spid="_x0000_s1026" style="position:absolute;margin-left:356pt;margin-top:132.3pt;width:184pt;height:15.45pt;z-index:251669504;visibility:visible;mso-wrap-style:square;mso-width-percent:0;mso-wrap-distance-left:9pt;mso-wrap-distance-top:0;mso-wrap-distance-right:9pt;mso-wrap-distance-bottom:0;mso-position-horizontal:absolute;mso-position-horizontal-relative:text;mso-position-vertical:absolute;mso-position-vertical-relative:text;mso-width-percent:0;mso-width-relative:margin;v-text-anchor:middle" o:gfxdata="UEsDBBQABgAIAAAAIQC2gziS/gAAAOEBAAATAAAAW0NvbnRlbnRfVHlwZXNdLnhtbJSRQU7DMBBF&#10;90jcwfIWJU67QAgl6YK0S0CoHGBkTxKLZGx5TGhvj5O2G0SRWNoz/78nu9wcxkFMGNg6quQqL6RA&#10;0s5Y6ir5vt9lD1JwBDIwOMJKHpHlpr69KfdHjyxSmriSfYz+USnWPY7AufNIadK6MEJMx9ApD/oD&#10;OlTrorhX2lFEilmcO2RdNtjC5xDF9pCuTyYBB5bi6bQ4syoJ3g9WQ0ymaiLzg5KdCXlKLjvcW893&#10;SUOqXwnz5DrgnHtJTxOsQfEKIT7DmDSUCaxw7Rqn8787ZsmRM9e2VmPeBN4uqYvTtW7jvijg9N/y&#10;JsXecLq0q+WD6m8AAAD//wMAUEsDBBQABgAIAAAAIQA4/SH/1gAAAJQBAAALAAAAX3JlbHMvLnJl&#10;bHOkkMFqwzAMhu+DvYPRfXGawxijTi+j0GvpHsDYimMaW0Yy2fr2M4PBMnrbUb/Q94l/f/hMi1qR&#10;JVI2sOt6UJgd+ZiDgffL8ekFlFSbvV0oo4EbChzGx4f9GRdb25HMsYhqlCwG5lrLq9biZkxWOiqY&#10;22YiTra2kYMu1l1tQD30/bPm3wwYN0x18gb45AdQl1tp5j/sFB2T0FQ7R0nTNEV3j6o9feQzro1i&#10;OWA14Fm+Q8a1a8+Bvu/d/dMb2JY5uiPbhG/ktn4cqGU/er3pcvwCAAD//wMAUEsDBBQABgAIAAAA&#10;IQCGgby4fQIAAF8FAAAOAAAAZHJzL2Uyb0RvYy54bWysVMFu2zAMvQ/YPwi6r47TtFuCOkWQosOA&#10;og3WDj0rshQbkEWNUuJkXz9KdpygK3YY5oMsieQj+UTy5nbfGLZT6GuwBc8vRpwpK6Gs7abgP17u&#10;P33hzAdhS2HAqoIflOe3848fblo3U2OowJQKGYFYP2tdwasQ3CzLvKxUI/wFOGVJqAEbEeiIm6xE&#10;0RJ6Y7LxaHSdtYClQ5DKe7q964R8nvC1VjI8ae1VYKbgFFtIK6Z1HddsfiNmGxSuqmUfhviHKBpR&#10;W3I6QN2JINgW6z+gmloieNDhQkKTgda1VCkHyiYfvcnmuRJOpVyIHO8Gmvz/g5WPu2e3QqKhdX7m&#10;aRuz2Gts4p/iY/tE1mEgS+0Dk3Q5vry8vs6nnEmS5dOr6eQyspmdrB368FVBw+Km4EiPkTgSuwcf&#10;OtWjSnRm4b42Jj2IsfHCg6nLeJcOuFkvDbKdoJdcjuLXuztTI+fRNDvlknbhYFTEMPa70qwuY/Qp&#10;klRmaoAVUiob8k5UiVJ13q7OncXCjBYp0wQYkTVFOWD3AEfNDuSI3eXd60dTlap0MB79LbDOeLBI&#10;nsGGwbipLeB7AIay6j13+keSOmoiS2soDytkCF2PeCfva3q3B+HDSiA1BbUPNXp4okUbaAsO/Y6z&#10;CvDXe/dRn2qVpJy11GQF9z+3AhVn5pulKp7mk0nsynSYXH0e0wHPJetzid02S6DXz2mkOJm2UT+Y&#10;41YjNK80DxbRK4mEleS74DLg8bAMXfPTRJFqsUhq1IlOhAf77GQEj6zGunzZvwp0ffEGKvtHODak&#10;mL2p4U43WlpYbAPoOhX4ideeb+riVDj9xIlj4vyctE5zcf4bAAD//wMAUEsDBBQABgAIAAAAIQCX&#10;N2di5QAAABEBAAAPAAAAZHJzL2Rvd25yZXYueG1sTI9NT8MwDIbvSPyHyEjcWLKKdaVrOk0gJA67&#10;0HLhljXpB+SjNN7W/Xu8E1ws+bX9+n2K7ewsO5kpDsFLWC4EMOOboAffSfioXx8yYBGV18oGbyRc&#10;TIRteXtTqFyHs383pwo7RiY+5kpCjzjmnMemN07FRRiNp1kbJqeQ2qnjelJnMneWJ0Kk3KnB04de&#10;jea5N813dXQSft6y9qtOcKjWdt9g/Vnt2v1Fyvu7+WVDZbcBhmbGvwu4MlB+KCnYIRy9jsxKWC8T&#10;AkIJSfqYArtuiEyQdCDpabUCXhb8P0n5CwAA//8DAFBLAQItABQABgAIAAAAIQC2gziS/gAAAOEB&#10;AAATAAAAAAAAAAAAAAAAAAAAAABbQ29udGVudF9UeXBlc10ueG1sUEsBAi0AFAAGAAgAAAAhADj9&#10;If/WAAAAlAEAAAsAAAAAAAAAAAAAAAAALwEAAF9yZWxzLy5yZWxzUEsBAi0AFAAGAAgAAAAhAIaB&#10;vLh9AgAAXwUAAA4AAAAAAAAAAAAAAAAALgIAAGRycy9lMm9Eb2MueG1sUEsBAi0AFAAGAAgAAAAh&#10;AJc3Z2LlAAAAEQEAAA8AAAAAAAAAAAAAAAAA1wQAAGRycy9kb3ducmV2LnhtbFBLBQYAAAAABAAE&#10;APMAAADpBQAAAAA=&#10;" filled="f" strokecolor="#c00000" strokeweight="1pt"/>
             </w:pict>
           </mc:Fallback>
         </mc:AlternateContent>
@@ -1334,7 +1372,7 @@
           </mc:Choice>
           <mc:Fallback>
             <w:pict>
-              <v:rect w14:anchorId="514A7DCA" id="Rectangle 14" o:spid="_x0000_s1026" style="position:absolute;margin-left:0;margin-top:.3pt;width:309.7pt;height:15.45pt;z-index:251667456;visibility:visible;mso-wrap-style:square;mso-wrap-distance-left:9pt;mso-wrap-distance-top:0;mso-wrap-distance-right:9pt;mso-wrap-distance-bottom:0;mso-position-horizontal:absolute;mso-position-horizontal-relative:text;mso-position-vertical:absolute;mso-position-vertical-relative:text;v-text-anchor:middle" o:gfxdata="UEsDBBQABgAIAAAAIQC2gziS/gAAAOEBAAATAAAAW0NvbnRlbnRfVHlwZXNdLnhtbJSRQU7DMBBF&#13;&#10;90jcwfIWJU67QAgl6YK0S0CoHGBkTxKLZGx5TGhvj5O2G0SRWNoz/78nu9wcxkFMGNg6quQqL6RA&#13;&#10;0s5Y6ir5vt9lD1JwBDIwOMJKHpHlpr69KfdHjyxSmriSfYz+USnWPY7AufNIadK6MEJMx9ApD/oD&#13;&#10;OlTrorhX2lFEilmcO2RdNtjC5xDF9pCuTyYBB5bi6bQ4syoJ3g9WQ0ymaiLzg5KdCXlKLjvcW893&#13;&#10;SUOqXwnz5DrgnHtJTxOsQfEKIT7DmDSUCaxw7Rqn8787ZsmRM9e2VmPeBN4uqYvTtW7jvijg9N/y&#13;&#10;JsXecLq0q+WD6m8AAAD//wMAUEsDBBQABgAIAAAAIQA4/SH/1gAAAJQBAAALAAAAX3JlbHMvLnJl&#13;&#10;bHOkkMFqwzAMhu+DvYPRfXGawxijTi+j0GvpHsDYimMaW0Yy2fr2M4PBMnrbUb/Q94l/f/hMi1qR&#13;&#10;JVI2sOt6UJgd+ZiDgffL8ekFlFSbvV0oo4EbChzGx4f9GRdb25HMsYhqlCwG5lrLq9biZkxWOiqY&#13;&#10;22YiTra2kYMu1l1tQD30/bPm3wwYN0x18gb45AdQl1tp5j/sFB2T0FQ7R0nTNEV3j6o9feQzro1i&#13;&#10;OWA14Fm+Q8a1a8+Bvu/d/dMb2JY5uiPbhG/ktn4cqGU/er3pcvwCAAD//wMAUEsDBBQABgAIAAAA&#13;&#10;IQBlq7RdfQIAAF8FAAAOAAAAZHJzL2Uyb0RvYy54bWysVEtv2zAMvg/YfxB0X51X1yWoUwQpOgwo&#13;&#10;2mLt0LMiS7EBWdQoJU7260fJjwRdscMwH2RKJD+Sn0hd3xxqw/YKfQU25+OLEWfKSigqu835j5e7&#13;&#10;T18480HYQhiwKudH5fnN8uOH68Yt1ARKMIVCRiDWLxqX8zIEt8gyL0tVC38BTllSasBaBNriNitQ&#13;&#10;NIRem2wyGn3OGsDCIUjlPZ3etkq+TPhaKxketfYqMJNzyi2kFdO6iWu2vBaLLQpXVrJLQ/xDFrWo&#13;&#10;LAUdoG5FEGyH1R9QdSURPOhwIaHOQOtKqlQDVTMevanmuRROpVqIHO8Gmvz/g5UP+2f3hERD4/zC&#13;&#10;kxirOGis45/yY4dE1nEgSx0Ck3Q4nU+n06sxZ5J04/nlfDaNbGYnb4c+fFVQsyjkHOkyEkdif+9D&#13;&#10;a9qbxGAW7ipj0oUYGw88mKqIZ2mD283aINsLusn1KH5duDMzCh5ds1MtSQpHoyKGsd+VZlVB2U9S&#13;&#10;JqnN1AArpFQ2jFtVKQrVRrs8DxYbM3qkShNgRNaU5YDdAfSWLUiP3dbd2UdXlbp0cB79LbHWefBI&#13;&#10;kcGGwbmuLOB7AIaq6iK39j1JLTWRpQ0UxydkCO2MeCfvKrq3e+HDk0AaChofGvTwSIs20OQcOomz&#13;&#10;EvDXe+fRnnqVtJw1NGQ59z93AhVn5pulLp6PZ7M4lWkzu7ya0AbPNZtzjd3Va6Dbp56j7JIY7YPp&#13;&#10;RY1Qv9J7sIpRSSWspNg5lwH7zTq0w08vilSrVTKjSXQi3NtnJyN4ZDX25cvhVaDrmjdQ2z9AP5Bi&#13;&#10;8aaHW9voaWG1C6Cr1OAnXju+aYpT43QvTnwmzvfJ6vQuLn8DAAD//wMAUEsDBBQABgAIAAAAIQCm&#13;&#10;VImO4AAAAAkBAAAPAAAAZHJzL2Rvd25yZXYueG1sTI/NTsMwEITvSLyDtUjcqJMCoaTZVBUIiUMv&#13;&#10;JFy4ubHzA/Y6xG6bvj3LCS4jrUY7M1+xmZ0VRzOFwRNCukhAGGq8HqhDeK9fblYgQlSklfVkEM4m&#13;&#10;wKa8vChUrv2J3syxip3gEAq5QuhjHHMpQ9Mbp8LCj4bYa/3kVORz6qSe1InDnZXLJMmkUwNxQ69G&#13;&#10;89Sb5qs6OITv11X7WS/jUD3YXRPrj2rb7s6I11fz85pluwYRzRz/PuCXgfdDycP2/kA6CIvANBEh&#13;&#10;A8Felj7egdgj3Kb3IMtC/icofwAAAP//AwBQSwECLQAUAAYACAAAACEAtoM4kv4AAADhAQAAEwAA&#13;&#10;AAAAAAAAAAAAAAAAAAAAW0NvbnRlbnRfVHlwZXNdLnhtbFBLAQItABQABgAIAAAAIQA4/SH/1gAA&#13;&#10;AJQBAAALAAAAAAAAAAAAAAAAAC8BAABfcmVscy8ucmVsc1BLAQItABQABgAIAAAAIQBlq7RdfQIA&#13;&#10;AF8FAAAOAAAAAAAAAAAAAAAAAC4CAABkcnMvZTJvRG9jLnhtbFBLAQItABQABgAIAAAAIQCmVImO&#13;&#10;4AAAAAkBAAAPAAAAAAAAAAAAAAAAANcEAABkcnMvZG93bnJldi54bWxQSwUGAAAAAAQABADzAAAA&#13;&#10;5AUAAAAA&#13;&#10;" filled="f" strokecolor="#c00000" strokeweight="1pt"/>
+              <v:rect w14:anchorId="514A7DCA" id="Rectangle 14" o:spid="_x0000_s1026" style="position:absolute;margin-left:0;margin-top:.3pt;width:309.7pt;height:15.45pt;z-index:251667456;visibility:visible;mso-wrap-style:square;mso-wrap-distance-left:9pt;mso-wrap-distance-top:0;mso-wrap-distance-right:9pt;mso-wrap-distance-bottom:0;mso-position-horizontal:absolute;mso-position-horizontal-relative:text;mso-position-vertical:absolute;mso-position-vertical-relative:text;v-text-anchor:middle" o:gfxdata="UEsDBBQABgAIAAAAIQC2gziS/gAAAOEBAAATAAAAW0NvbnRlbnRfVHlwZXNdLnhtbJSRQU7DMBBF&#10;90jcwfIWJU67QAgl6YK0S0CoHGBkTxKLZGx5TGhvj5O2G0SRWNoz/78nu9wcxkFMGNg6quQqL6RA&#10;0s5Y6ir5vt9lD1JwBDIwOMJKHpHlpr69KfdHjyxSmriSfYz+USnWPY7AufNIadK6MEJMx9ApD/oD&#10;OlTrorhX2lFEilmcO2RdNtjC5xDF9pCuTyYBB5bi6bQ4syoJ3g9WQ0ymaiLzg5KdCXlKLjvcW893&#10;SUOqXwnz5DrgnHtJTxOsQfEKIT7DmDSUCaxw7Rqn8787ZsmRM9e2VmPeBN4uqYvTtW7jvijg9N/y&#10;JsXecLq0q+WD6m8AAAD//wMAUEsDBBQABgAIAAAAIQA4/SH/1gAAAJQBAAALAAAAX3JlbHMvLnJl&#10;bHOkkMFqwzAMhu+DvYPRfXGawxijTi+j0GvpHsDYimMaW0Yy2fr2M4PBMnrbUb/Q94l/f/hMi1qR&#10;JVI2sOt6UJgd+ZiDgffL8ekFlFSbvV0oo4EbChzGx4f9GRdb25HMsYhqlCwG5lrLq9biZkxWOiqY&#10;22YiTra2kYMu1l1tQD30/bPm3wwYN0x18gb45AdQl1tp5j/sFB2T0FQ7R0nTNEV3j6o9feQzro1i&#10;OWA14Fm+Q8a1a8+Bvu/d/dMb2JY5uiPbhG/ktn4cqGU/er3pcvwCAAD//wMAUEsDBBQABgAIAAAA&#10;IQBlq7RdfQIAAF8FAAAOAAAAZHJzL2Uyb0RvYy54bWysVEtv2zAMvg/YfxB0X51X1yWoUwQpOgwo&#10;2mLt0LMiS7EBWdQoJU7260fJjwRdscMwH2RKJD+Sn0hd3xxqw/YKfQU25+OLEWfKSigqu835j5e7&#10;T18480HYQhiwKudH5fnN8uOH68Yt1ARKMIVCRiDWLxqX8zIEt8gyL0tVC38BTllSasBaBNriNitQ&#10;NIRem2wyGn3OGsDCIUjlPZ3etkq+TPhaKxketfYqMJNzyi2kFdO6iWu2vBaLLQpXVrJLQ/xDFrWo&#10;LAUdoG5FEGyH1R9QdSURPOhwIaHOQOtKqlQDVTMevanmuRROpVqIHO8Gmvz/g5UP+2f3hERD4/zC&#10;kxirOGis45/yY4dE1nEgSx0Ck3Q4nU+n06sxZ5J04/nlfDaNbGYnb4c+fFVQsyjkHOkyEkdif+9D&#10;a9qbxGAW7ipj0oUYGw88mKqIZ2mD283aINsLusn1KH5duDMzCh5ds1MtSQpHoyKGsd+VZlVB2U9S&#10;JqnN1AArpFQ2jFtVKQrVRrs8DxYbM3qkShNgRNaU5YDdAfSWLUiP3dbd2UdXlbp0cB79LbHWefBI&#10;kcGGwbmuLOB7AIaq6iK39j1JLTWRpQ0UxydkCO2MeCfvKrq3e+HDk0AaChofGvTwSIs20OQcOomz&#10;EvDXe+fRnnqVtJw1NGQ59z93AhVn5pulLp6PZ7M4lWkzu7ya0AbPNZtzjd3Va6Dbp56j7JIY7YPp&#10;RY1Qv9J7sIpRSSWspNg5lwH7zTq0w08vilSrVTKjSXQi3NtnJyN4ZDX25cvhVaDrmjdQ2z9AP5Bi&#10;8aaHW9voaWG1C6Cr1OAnXju+aYpT43QvTnwmzvfJ6vQuLn8DAAD//wMAUEsDBBQABgAIAAAAIQCm&#10;VImO4AAAAAkBAAAPAAAAZHJzL2Rvd25yZXYueG1sTI/NTsMwEITvSLyDtUjcqJMCoaTZVBUIiUMv&#10;JFy4ubHzA/Y6xG6bvj3LCS4jrUY7M1+xmZ0VRzOFwRNCukhAGGq8HqhDeK9fblYgQlSklfVkEM4m&#10;wKa8vChUrv2J3syxip3gEAq5QuhjHHMpQ9Mbp8LCj4bYa/3kVORz6qSe1InDnZXLJMmkUwNxQ69G&#10;89Sb5qs6OITv11X7WS/jUD3YXRPrj2rb7s6I11fz85pluwYRzRz/PuCXgfdDycP2/kA6CIvANBEh&#10;A8Felj7egdgj3Kb3IMtC/icofwAAAP//AwBQSwECLQAUAAYACAAAACEAtoM4kv4AAADhAQAAEwAA&#10;AAAAAAAAAAAAAAAAAAAAW0NvbnRlbnRfVHlwZXNdLnhtbFBLAQItABQABgAIAAAAIQA4/SH/1gAA&#10;AJQBAAALAAAAAAAAAAAAAAAAAC8BAABfcmVscy8ucmVsc1BLAQItABQABgAIAAAAIQBlq7RdfQIA&#10;AF8FAAAOAAAAAAAAAAAAAAAAAC4CAABkcnMvZTJvRG9jLnhtbFBLAQItABQABgAIAAAAIQCmVImO&#10;4AAAAAkBAAAPAAAAAAAAAAAAAAAAANcEAABkcnMvZG93bnJldi54bWxQSwUGAAAAAAQABADzAAAA&#10;5AUAAAAA&#10;" filled="f" strokecolor="#c00000" strokeweight="1pt"/>
             </w:pict>
           </mc:Fallback>
         </mc:AlternateContent>
@@ -1382,6 +1420,34 @@
     </w:p>
     <w:p>
       <w:pPr>
+        <w:pStyle w:val="Caption"/>
+      </w:pPr>
+      <w:r>
+        <w:t xml:space="preserve">Figure </w:t>
+      </w:r>
+      <w:fldSimple w:instr=" SEQ Figure \* ARABIC ">
+        <w:r>
+          <w:rPr>
+            <w:noProof/>
+          </w:rPr>
+          <w:t>7</w:t>
+        </w:r>
+      </w:fldSimple>
+      <w:r>
+        <w:t>:</w:t>
+      </w:r>
+      <w:r>
+        <w:t xml:space="preserve"> </w:t>
+      </w:r>
+      <w:r>
+        <w:t xml:space="preserve">Postman </w:t>
+      </w:r>
+      <w:r>
+        <w:t>404 File Not Found</w:t>
+      </w:r>
+    </w:p>
+    <w:p>
+      <w:pPr>
         <w:pStyle w:val="ListParagraph"/>
         <w:numPr>
           <w:ilvl w:val="0"/>
@@ -1401,7 +1467,49 @@
         </w:numPr>
       </w:pPr>
       <w:r>
-        <w:t>Python client script connects to the server and wait for 6 seconds to send data. Cut off for 408 is 5 seconds; thus, the server returns 408 error</w:t>
+        <w:t xml:space="preserve">A </w:t>
+      </w:r>
+      <w:r>
+        <w:t>Python client script connects to the server and wait</w:t>
+      </w:r>
+      <w:r>
+        <w:t>s</w:t>
+      </w:r>
+      <w:r>
+        <w:t xml:space="preserve"> for 6 seconds to send data. </w:t>
+      </w:r>
+      <w:r>
+        <w:t>The c</w:t>
+      </w:r>
+      <w:r>
+        <w:t>ut</w:t>
+      </w:r>
+      <w:r>
+        <w:t>-</w:t>
+      </w:r>
+      <w:r>
+        <w:t xml:space="preserve">off for </w:t>
+      </w:r>
+      <w:r>
+        <w:t xml:space="preserve">the </w:t>
+      </w:r>
+      <w:r>
+        <w:t xml:space="preserve">408 </w:t>
+      </w:r>
+      <w:r>
+        <w:t xml:space="preserve">error </w:t>
+      </w:r>
+      <w:r>
+        <w:t>is 5 seconds; thus, the server returns</w:t>
+      </w:r>
+      <w:r>
+        <w:t xml:space="preserve"> the</w:t>
+      </w:r>
+      <w:r>
+        <w:t xml:space="preserve"> 408 error</w:t>
+      </w:r>
+      <w:r>
+        <w:t>.</w:t>
       </w:r>
     </w:p>
     <w:p>
@@ -1468,7 +1576,7 @@
           <w:rPr>
             <w:noProof/>
           </w:rPr>
-          <w:t>7</w:t>
+          <w:t>8</w:t>
         </w:r>
       </w:fldSimple>
       <w:r>
@@ -1483,6 +1591,7 @@
         <w:rPr>
           <w:noProof/>
         </w:rPr>
+        <w:lastRenderedPageBreak/>
         <w:drawing>
           <wp:inline distT="0" distB="0" distL="0" distR="0" wp14:anchorId="415ACFB2" wp14:editId="10D985ED">
             <wp:extent cx="6858000" cy="1048385"/>
@@ -1532,7 +1641,7 @@
           <w:rPr>
             <w:noProof/>
           </w:rPr>
-          <w:t>8</w:t>
+          <w:t>9</w:t>
         </w:r>
       </w:fldSimple>
       <w:r>
@@ -1548,14 +1657,23 @@
           <w:szCs w:val="28"/>
         </w:rPr>
       </w:pPr>
-      <w:r>
+    </w:p>
+    <w:p>
+      <w:pPr>
         <w:rPr>
           <w:b/>
           <w:bCs/>
           <w:sz w:val="28"/>
           <w:szCs w:val="28"/>
         </w:rPr>
-        <w:lastRenderedPageBreak/>
+      </w:pPr>
+      <w:r>
+        <w:rPr>
+          <w:b/>
+          <w:bCs/>
+          <w:sz w:val="28"/>
+          <w:szCs w:val="28"/>
+        </w:rPr>
         <w:t>Proxy Server Specifications</w:t>
       </w:r>
     </w:p>
@@ -1573,7 +1691,49 @@
     </w:p>
     <w:p>
       <w:r>
-        <w:t xml:space="preserve">A web server refers to software and hardware which uses the Hypertext Transfer Protocol (HTTP) to serve files to clients as a response to their requests. On the other hand, a proxy server sits between a web server and a client. When a user sends an HTTP request, it goes to a proxy server first and the requested data is cached in a proxy server, and a proxy server returns to the client. If not, the request is forwarded to a server if necessary. </w:t>
+        <w:t xml:space="preserve">A web server refers to software and hardware which uses the Hypertext Transfer Protocol (HTTP) to serve files to clients as a response to their requests. On the other hand, a proxy server sits between a web server and a client. When a user sends an HTTP request, it goes to </w:t>
+      </w:r>
+      <w:r>
+        <w:t>the</w:t>
+      </w:r>
+      <w:r>
+        <w:t xml:space="preserve"> proxy server first</w:t>
+      </w:r>
+      <w:r>
+        <w:t xml:space="preserve">. If </w:t>
+      </w:r>
+      <w:r>
+        <w:t xml:space="preserve">the requested data is cached in </w:t>
+      </w:r>
+      <w:r>
+        <w:t>the</w:t>
+      </w:r>
+      <w:r>
+        <w:t xml:space="preserve"> proxy server, </w:t>
+      </w:r>
+      <w:r>
+        <w:t>it</w:t>
+      </w:r>
+      <w:r>
+        <w:t xml:space="preserve"> returns</w:t>
+      </w:r>
+      <w:r>
+        <w:t xml:space="preserve"> the cached data</w:t>
+      </w:r>
+      <w:r>
+        <w:t xml:space="preserve"> to the client. </w:t>
+      </w:r>
+      <w:r>
+        <w:t>Otherwise</w:t>
+      </w:r>
+      <w:r>
+        <w:t>, the request is forwarded to</w:t>
+      </w:r>
+      <w:r>
+        <w:t xml:space="preserve"> the server, which then returns the data to the client</w:t>
+      </w:r>
+      <w:r>
+        <w:t xml:space="preserve">. </w:t>
       </w:r>
     </w:p>
     <w:p>
@@ -1590,7 +1750,13 @@
     </w:p>
     <w:p>
       <w:r>
-        <w:t>One of the most critical functions of a proxy server is caching. A proxy server caches previously requested files and returns them to a client directly when they are requested again. With the proxy server, the server and network load will be released.</w:t>
+        <w:t xml:space="preserve">One of the most critical functions of a proxy server is caching. A proxy server caches previously requested files and returns them to a client directly when they are requested again. With the proxy server, the server and network load will be </w:t>
+      </w:r>
+      <w:r>
+        <w:t>lessened</w:t>
+      </w:r>
+      <w:r>
+        <w:t>.</w:t>
       </w:r>
     </w:p>
     <w:p>
@@ -1607,7 +1773,28 @@
     </w:p>
     <w:p>
       <w:r>
-        <w:t>The screenshot below shows that the initial HTTP request took more than 10 times than the second request. This is because the initial request went to the main server to grab the html file, but the second request used cached data from the proxy server</w:t>
+        <w:t xml:space="preserve">The screenshot below shows that the initial HTTP request took more than 10 </w:t>
+      </w:r>
+      <w:r>
+        <w:t xml:space="preserve">times longer than </w:t>
+      </w:r>
+      <w:r>
+        <w:t xml:space="preserve">the second request. This is because the initial request went to the main server to grab the </w:t>
+      </w:r>
+      <w:r>
+        <w:t>HTML</w:t>
+      </w:r>
+      <w:r>
+        <w:t xml:space="preserve"> file, </w:t>
+      </w:r>
+      <w:r>
+        <w:t>where</w:t>
+      </w:r>
+      <w:r>
+        <w:t xml:space="preserve"> the second request used cached data from the proxy server</w:t>
+      </w:r>
+      <w:r>
+        <w:t>.</w:t>
       </w:r>
     </w:p>
     <w:p>
@@ -1657,25 +1844,12 @@
         <w:pStyle w:val="Caption"/>
       </w:pPr>
       <w:r>
-        <w:t xml:space="preserve">Figure </w:t>
-      </w:r>
-      <w:r>
-        <w:t>9</w:t>
-      </w:r>
-      <w:r>
-        <w:t>:</w:t>
+        <w:t>Figure 9:</w:t>
       </w:r>
       <w:r>
         <w:t xml:space="preserve"> Comparison between the proxy server and main server response time</w:t>
       </w:r>
     </w:p>
-    <w:p/>
-    <w:p/>
-    <w:p/>
-    <w:p/>
-    <w:p/>
-    <w:p/>
-    <w:p/>
     <w:p/>
     <w:p/>
     <w:p/>
@@ -1697,6 +1871,7 @@
           <w:sz w:val="28"/>
           <w:szCs w:val="28"/>
         </w:rPr>
+        <w:lastRenderedPageBreak/>
         <w:t>Multi-</w:t>
       </w:r>
       <w:r>
@@ -1716,6 +1891,9 @@
         <w:pStyle w:val="Caption"/>
       </w:pPr>
       <w:r>
+        <w:rPr>
+          <w:noProof/>
+        </w:rPr>
         <w:drawing>
           <wp:inline distT="0" distB="0" distL="0" distR="0" wp14:anchorId="1B32F4B1" wp14:editId="124B5E25">
             <wp:extent cx="6858000" cy="3425825"/>
@@ -1763,19 +1941,7 @@
         <w:pStyle w:val="Caption"/>
       </w:pPr>
       <w:r>
-        <w:t>F</w:t>
-      </w:r>
-      <w:r>
-        <w:t xml:space="preserve">igure </w:t>
-      </w:r>
-      <w:r>
-        <w:t>9</w:t>
-      </w:r>
-      <w:r>
-        <w:t xml:space="preserve">: </w:t>
-      </w:r>
-      <w:r>
-        <w:t>Multi-threaded web server overview</w:t>
+        <w:t>Figure 9: Multi-threaded web server overview</w:t>
       </w:r>
     </w:p>
     <w:p/>
@@ -1793,24 +1959,43 @@
         <w:t xml:space="preserve">a </w:t>
       </w:r>
       <w:r>
-        <w:t xml:space="preserve">HTTP request is almost instance. As a result, multi-threading almost works like synchronously.  I added some delay on a threaded server to capture the </w:t>
-      </w:r>
-      <w:r>
-        <w:t xml:space="preserve">nature of multi-threading. The code below shows that it </w:t>
-      </w:r>
-      <w:proofErr w:type="gramStart"/>
-      <w:r>
-        <w:t>print</w:t>
-      </w:r>
-      <w:proofErr w:type="gramEnd"/>
-      <w:r>
-        <w:t xml:space="preserve"> the thread ID and port number </w:t>
-      </w:r>
-      <w:r>
-        <w:t xml:space="preserve">twice </w:t>
-      </w:r>
-      <w:r>
-        <w:t>before the HTTP request handling and after the handling.</w:t>
+        <w:t>HTTP request is almost instan</w:t>
+      </w:r>
+      <w:r>
+        <w:t>t</w:t>
+      </w:r>
+      <w:r>
+        <w:t xml:space="preserve">. As a result, multi-threading almost works synchronously.  I added some delay on </w:t>
+      </w:r>
+      <w:r>
+        <w:t>the multi-</w:t>
+      </w:r>
+      <w:r>
+        <w:t xml:space="preserve">threaded server to capture the </w:t>
+      </w:r>
+      <w:r>
+        <w:t>nature of multi-threading. The code below shows that it print</w:t>
+      </w:r>
+      <w:r>
+        <w:t>s</w:t>
+      </w:r>
+      <w:r>
+        <w:t xml:space="preserve"> the thread ID and port number twice</w:t>
+      </w:r>
+      <w:r>
+        <w:t>,</w:t>
+      </w:r>
+      <w:r>
+        <w:t xml:space="preserve"> before </w:t>
+      </w:r>
+      <w:r>
+        <w:t xml:space="preserve">and after </w:t>
+      </w:r>
+      <w:r>
+        <w:t xml:space="preserve">the HTTP request </w:t>
+      </w:r>
+      <w:r>
+        <w:t>is handled.</w:t>
       </w:r>
     </w:p>
     <w:p>
@@ -1818,6 +2003,9 @@
         <w:pStyle w:val="Caption"/>
       </w:pPr>
       <w:r>
+        <w:rPr>
+          <w:noProof/>
+        </w:rPr>
         <w:drawing>
           <wp:inline distT="0" distB="0" distL="0" distR="0" wp14:anchorId="193554B7" wp14:editId="76233D77">
             <wp:extent cx="6858000" cy="2361565"/>
@@ -1860,15 +2048,10 @@
         <w:pStyle w:val="Caption"/>
       </w:pPr>
       <w:r>
-        <w:t xml:space="preserve">Figure </w:t>
-      </w:r>
-      <w:r>
-        <w:t>10</w:t>
-      </w:r>
-      <w:r>
-        <w:t xml:space="preserve">: Multi-threaded web server </w:t>
-      </w:r>
-    </w:p>
+        <w:t xml:space="preserve">Figure 10: Multi-threaded web server </w:t>
+      </w:r>
+    </w:p>
+    <w:p/>
     <w:p/>
     <w:p>
       <w:r>
@@ -1885,7 +2068,10 @@
         <w:t xml:space="preserve">the server </w:t>
       </w:r>
       <w:r>
-        <w:t xml:space="preserve">work synchronously, which means </w:t>
+        <w:t>would work</w:t>
+      </w:r>
+      <w:r>
+        <w:t xml:space="preserve"> synchronously, which means </w:t>
       </w:r>
       <w:r>
         <w:t xml:space="preserve">the </w:t>
@@ -1894,9 +2080,42 @@
         <w:t>server starts to handle a reque</w:t>
       </w:r>
       <w:r>
-        <w:t>st and following requests wait for the proceeding requests to be done. On the other hand, a multi-threaded server does not wait for proceeding requests done. It starts to handle it as it receives a new request.</w:t>
-      </w:r>
-      <w:r>
+        <w:t xml:space="preserve">st and </w:t>
+      </w:r>
+      <w:r>
+        <w:t>new</w:t>
+      </w:r>
+      <w:r>
+        <w:t xml:space="preserve"> requests wait for the </w:t>
+      </w:r>
+      <w:r>
+        <w:t>existing</w:t>
+      </w:r>
+      <w:r>
+        <w:t xml:space="preserve"> requests </w:t>
+      </w:r>
+      <w:r>
+        <w:t>to finish</w:t>
+      </w:r>
+      <w:r>
+        <w:t xml:space="preserve">. On the other hand, a multi-threaded server does not wait for </w:t>
+      </w:r>
+      <w:r>
+        <w:t>existing</w:t>
+      </w:r>
+      <w:r>
+        <w:t xml:space="preserve"> requests </w:t>
+      </w:r>
+      <w:r>
+        <w:t>to finish</w:t>
+      </w:r>
+      <w:r>
+        <w:t>. It starts to handle it as it receives a new request.</w:t>
+      </w:r>
+      <w:r>
+        <w:rPr>
+          <w:noProof/>
+        </w:rPr>
         <w:drawing>
           <wp:inline distT="0" distB="0" distL="0" distR="0" wp14:anchorId="1E2600A9" wp14:editId="054A1E26">
             <wp:extent cx="3176873" cy="1611086"/>
@@ -1934,6 +2153,9 @@
         </w:drawing>
       </w:r>
       <w:r>
+        <w:rPr>
+          <w:noProof/>
+        </w:rPr>
         <w:drawing>
           <wp:inline distT="0" distB="0" distL="0" distR="0" wp14:anchorId="306B56A4" wp14:editId="7D3FEE97">
             <wp:extent cx="3222171" cy="1738182"/>
@@ -1979,35 +2201,65 @@
         <w:t xml:space="preserve"> </w:t>
       </w:r>
       <w:r>
-        <w:t>Figure 1</w:t>
-      </w:r>
-      <w:r>
-        <w:t>1</w:t>
-      </w:r>
-      <w:r>
-        <w:t xml:space="preserve">: </w:t>
-      </w:r>
-      <w:r>
-        <w:t xml:space="preserve">Single threaded server                                                                               </w:t>
-      </w:r>
-      <w:r>
-        <w:t>Figure 1</w:t>
-      </w:r>
-      <w:r>
-        <w:t>2</w:t>
-      </w:r>
-      <w:r>
-        <w:t xml:space="preserve">: Multi-threaded server </w:t>
+        <w:t xml:space="preserve">Figure 11: Single threaded server                                                                               Figure 12: Multi-threaded server </w:t>
       </w:r>
     </w:p>
     <w:p/>
     <w:p>
       <w:r>
-        <w:t>The output below shows that our multi-threaded server stared multi thread as it receives a new request with a new port number. Also, it shows that requests are not waiting for proceeding requests. They start as soon as it receives a request.</w:t>
-      </w:r>
-    </w:p>
-    <w:p>
-      <w:r>
+        <w:t>The output below shows that our multi-threaded server star</w:t>
+      </w:r>
+      <w:r>
+        <w:t>t</w:t>
+      </w:r>
+      <w:r>
+        <w:t>ed multi</w:t>
+      </w:r>
+      <w:r>
+        <w:t>-</w:t>
+      </w:r>
+      <w:r>
+        <w:t xml:space="preserve">thread as it receives a new request with a new port number. </w:t>
+      </w:r>
+      <w:r>
+        <w:t>It also</w:t>
+      </w:r>
+      <w:r>
+        <w:t xml:space="preserve"> shows that </w:t>
+      </w:r>
+      <w:r>
+        <w:t xml:space="preserve">new </w:t>
+      </w:r>
+      <w:r>
+        <w:t xml:space="preserve">requests are not waiting for </w:t>
+      </w:r>
+      <w:r>
+        <w:t>previous</w:t>
+      </w:r>
+      <w:r>
+        <w:t xml:space="preserve"> requests</w:t>
+      </w:r>
+      <w:r>
+        <w:t xml:space="preserve"> to finish</w:t>
+      </w:r>
+      <w:r>
+        <w:t xml:space="preserve">. They start as soon as </w:t>
+      </w:r>
+      <w:r>
+        <w:t>the multi-threaded server</w:t>
+      </w:r>
+      <w:r>
+        <w:t xml:space="preserve"> receives </w:t>
+      </w:r>
+      <w:r>
+        <w:t>it.</w:t>
+      </w:r>
+    </w:p>
+    <w:p>
+      <w:r>
+        <w:rPr>
+          <w:noProof/>
+        </w:rPr>
         <w:drawing>
           <wp:inline distT="0" distB="0" distL="0" distR="0" wp14:anchorId="22F76963" wp14:editId="0C1B01D7">
             <wp:extent cx="6858000" cy="3057525"/>
@@ -2050,22 +2302,7 @@
         <w:pStyle w:val="Caption"/>
       </w:pPr>
       <w:r>
-        <w:t>Figure 1</w:t>
-      </w:r>
-      <w:r>
-        <w:t>3</w:t>
-      </w:r>
-      <w:r>
-        <w:t xml:space="preserve">: </w:t>
-      </w:r>
-      <w:r>
-        <w:t>Our m</w:t>
-      </w:r>
-      <w:r>
-        <w:t xml:space="preserve">ulti-threaded server </w:t>
-      </w:r>
-      <w:r>
-        <w:t>result</w:t>
+        <w:t>Figure 13: Our multi-threaded server result</w:t>
       </w:r>
     </w:p>
     <w:p>

</xml_diff>